<commit_message>
error vector in lab2, new report
</commit_message>
<xml_diff>
--- a/lab-2/resources/Safronov-lab-2.docx
+++ b/lab-2/resources/Safronov-lab-2.docx
@@ -502,12 +502,9 @@
       <w:pPr>
         <w:jc w:val="center"/>
         <w:rPr>
-          <w:rFonts w:eastAsia="Times New Roman" w:cs="Times New Roman"/>
-          <w:color w:val="4472C4" w:themeColor="accent1"/>
-          <w:sz w:val="32"/>
-          <w:szCs w:val="32"/>
-          <w:shd w:val="clear" w:color="auto" w:fill="FFFFFF"/>
-          <w:lang w:eastAsia="ru-RU"/>
+          <w:rFonts w:cs="Times New Roman"/>
+          <w:color w:val="4472C4" w:themeColor="accent1"/>
+          <w:szCs w:val="28"/>
           <w14:shadow w14:blurRad="38100" w14:dist="25400" w14:dir="5400000" w14:sx="100000" w14:sy="100000" w14:kx="0" w14:ky="0" w14:algn="ctr">
             <w14:srgbClr w14:val="6E747A">
               <w14:alpha w14:val="57000"/>
@@ -541,12 +538,10 @@
       </w:r>
       <w:r>
         <w:rPr>
-          <w:rFonts w:eastAsia="Times New Roman" w:cs="Times New Roman"/>
+          <w:rFonts w:cs="Times New Roman"/>
           <w:color w:val="4472C4" w:themeColor="accent1"/>
           <w:sz w:val="32"/>
           <w:szCs w:val="32"/>
-          <w:shd w:val="clear" w:color="auto" w:fill="FFFFFF"/>
-          <w:lang w:eastAsia="ru-RU"/>
           <w14:shadow w14:blurRad="38100" w14:dist="25400" w14:dir="5400000" w14:sx="100000" w14:sy="100000" w14:kx="0" w14:ky="0" w14:algn="ctr">
             <w14:srgbClr w14:val="6E747A">
               <w14:alpha w14:val="57000"/>
@@ -558,111 +553,7 @@
             <w14:round/>
           </w14:textOutline>
         </w:rPr>
-        <w:t xml:space="preserve">Решение </w:t>
-      </w:r>
-      <w:r>
-        <w:rPr>
-          <w:rFonts w:eastAsia="Times New Roman" w:cs="Times New Roman"/>
-          <w:color w:val="4472C4" w:themeColor="accent1"/>
-          <w:sz w:val="32"/>
-          <w:szCs w:val="32"/>
-          <w:shd w:val="clear" w:color="auto" w:fill="FFFFFF"/>
-          <w:lang w:eastAsia="ru-RU"/>
-          <w14:shadow w14:blurRad="38100" w14:dist="25400" w14:dir="5400000" w14:sx="100000" w14:sy="100000" w14:kx="0" w14:ky="0" w14:algn="ctr">
-            <w14:srgbClr w14:val="6E747A">
-              <w14:alpha w14:val="57000"/>
-            </w14:srgbClr>
-          </w14:shadow>
-          <w14:textOutline w14:w="0" w14:cap="flat" w14:cmpd="sng" w14:algn="ctr">
-            <w14:noFill/>
-            <w14:prstDash w14:val="solid"/>
-            <w14:round/>
-          </w14:textOutline>
-        </w:rPr>
-        <w:t>не</w:t>
-      </w:r>
-      <w:r>
-        <w:rPr>
-          <w:rFonts w:eastAsia="Times New Roman" w:cs="Times New Roman"/>
-          <w:color w:val="4472C4" w:themeColor="accent1"/>
-          <w:sz w:val="32"/>
-          <w:szCs w:val="32"/>
-          <w:shd w:val="clear" w:color="auto" w:fill="FFFFFF"/>
-          <w:lang w:eastAsia="ru-RU"/>
-          <w14:shadow w14:blurRad="38100" w14:dist="25400" w14:dir="5400000" w14:sx="100000" w14:sy="100000" w14:kx="0" w14:ky="0" w14:algn="ctr">
-            <w14:srgbClr w14:val="6E747A">
-              <w14:alpha w14:val="57000"/>
-            </w14:srgbClr>
-          </w14:shadow>
-          <w14:textOutline w14:w="0" w14:cap="flat" w14:cmpd="sng" w14:algn="ctr">
-            <w14:noFill/>
-            <w14:prstDash w14:val="solid"/>
-            <w14:round/>
-          </w14:textOutline>
-        </w:rPr>
-        <w:t>линейных алгебраических уравнений</w:t>
-      </w:r>
-      <w:r>
-        <w:rPr>
-          <w:rFonts w:eastAsia="Times New Roman" w:cs="Times New Roman"/>
-          <w:color w:val="4472C4" w:themeColor="accent1"/>
-          <w:sz w:val="32"/>
-          <w:szCs w:val="32"/>
-          <w:shd w:val="clear" w:color="auto" w:fill="FFFFFF"/>
-          <w:lang w:eastAsia="ru-RU"/>
-          <w14:shadow w14:blurRad="38100" w14:dist="25400" w14:dir="5400000" w14:sx="100000" w14:sy="100000" w14:kx="0" w14:ky="0" w14:algn="ctr">
-            <w14:srgbClr w14:val="6E747A">
-              <w14:alpha w14:val="57000"/>
-            </w14:srgbClr>
-          </w14:shadow>
-          <w14:textOutline w14:w="0" w14:cap="flat" w14:cmpd="sng" w14:algn="ctr">
-            <w14:noFill/>
-            <w14:prstDash w14:val="solid"/>
-            <w14:round/>
-          </w14:textOutline>
-        </w:rPr>
-        <w:t xml:space="preserve"> и </w:t>
-      </w:r>
-    </w:p>
-    <w:p>
-      <w:pPr>
-        <w:jc w:val="center"/>
-        <w:rPr>
-          <w:rFonts w:cs="Times New Roman"/>
-          <w:color w:val="4472C4" w:themeColor="accent1"/>
-          <w:szCs w:val="28"/>
-          <w14:shadow w14:blurRad="38100" w14:dist="25400" w14:dir="5400000" w14:sx="100000" w14:sy="100000" w14:kx="0" w14:ky="0" w14:algn="ctr">
-            <w14:srgbClr w14:val="6E747A">
-              <w14:alpha w14:val="57000"/>
-            </w14:srgbClr>
-          </w14:shadow>
-          <w14:textOutline w14:w="0" w14:cap="flat" w14:cmpd="sng" w14:algn="ctr">
-            <w14:noFill/>
-            <w14:prstDash w14:val="solid"/>
-            <w14:round/>
-          </w14:textOutline>
-        </w:rPr>
-      </w:pPr>
-      <w:r>
-        <w:rPr>
-          <w:rFonts w:eastAsia="Times New Roman" w:cs="Times New Roman"/>
-          <w:color w:val="4472C4" w:themeColor="accent1"/>
-          <w:sz w:val="32"/>
-          <w:szCs w:val="32"/>
-          <w:shd w:val="clear" w:color="auto" w:fill="FFFFFF"/>
-          <w:lang w:eastAsia="ru-RU"/>
-          <w14:shadow w14:blurRad="38100" w14:dist="25400" w14:dir="5400000" w14:sx="100000" w14:sy="100000" w14:kx="0" w14:ky="0" w14:algn="ctr">
-            <w14:srgbClr w14:val="6E747A">
-              <w14:alpha w14:val="57000"/>
-            </w14:srgbClr>
-          </w14:shadow>
-          <w14:textOutline w14:w="0" w14:cap="flat" w14:cmpd="sng" w14:algn="ctr">
-            <w14:noFill/>
-            <w14:prstDash w14:val="solid"/>
-            <w14:round/>
-          </w14:textOutline>
-        </w:rPr>
-        <w:t>систем нелинейных уравнений</w:t>
+        <w:t>Численное решение нелинейных уравнений и систем</w:t>
       </w:r>
       <w:r>
         <w:rPr>
@@ -1200,7 +1091,6 @@
           <w:rFonts w:ascii="Times New Roman" w:hAnsi="Times New Roman" w:cs="Times New Roman"/>
           <w:color w:val="4472C4" w:themeColor="accent1"/>
         </w:rPr>
-        <w:lastRenderedPageBreak/>
         <w:t>Цель работы:</w:t>
       </w:r>
     </w:p>
@@ -1216,6 +1106,7 @@
         <w:rPr>
           <w:rFonts w:cs="Times New Roman"/>
         </w:rPr>
+        <w:lastRenderedPageBreak/>
         <w:t xml:space="preserve">Научиться искать </w:t>
       </w:r>
       <w:r>
@@ -1501,23 +1392,7 @@
           <w:sz w:val="28"/>
           <w:szCs w:val="28"/>
         </w:rPr>
-        <w:t xml:space="preserve"> нелинейного уравнения методом половинного деления (или методом хорд, см. вариант задания) с точностью</w:t>
-      </w:r>
-      <w:r>
-        <w:rPr>
-          <w:rFonts w:ascii="Times New Roman" w:hAnsi="Times New Roman" w:cs="Times New Roman"/>
-          <w:sz w:val="28"/>
-          <w:szCs w:val="28"/>
-        </w:rPr>
-        <w:t xml:space="preserve"> </w:t>
-      </w:r>
-      <w:r>
-        <w:rPr>
-          <w:rFonts w:ascii="Times New Roman" w:hAnsi="Times New Roman" w:cs="Times New Roman"/>
-          <w:sz w:val="28"/>
-          <w:szCs w:val="28"/>
-        </w:rPr>
-        <w:t>ε=10</w:t>
+        <w:t xml:space="preserve"> нелинейного уравнения методом половинного деления (или методом хорд, см. вариант задания) с точностью ε=10</w:t>
       </w:r>
       <w:r>
         <w:rPr>
@@ -1619,27 +1494,7 @@
           <w:szCs w:val="28"/>
           <w:shd w:val="clear" w:color="auto" w:fill="FFFFFF"/>
         </w:rPr>
-        <w:t>Пользователь выбирает уравнение, корень/корни которого требуется вычислить (</w:t>
-      </w:r>
-      <w:r>
-        <w:rPr>
-          <w:rFonts w:ascii="Times New Roman" w:hAnsi="Times New Roman" w:cs="Times New Roman"/>
-          <w:color w:val="000000"/>
-          <w:sz w:val="28"/>
-          <w:szCs w:val="28"/>
-          <w:shd w:val="clear" w:color="auto" w:fill="FFFFFF"/>
-        </w:rPr>
-        <w:t xml:space="preserve">3–5 </w:t>
-      </w:r>
-      <w:r>
-        <w:rPr>
-          <w:rFonts w:ascii="Times New Roman" w:hAnsi="Times New Roman" w:cs="Times New Roman"/>
-          <w:color w:val="000000"/>
-          <w:sz w:val="28"/>
-          <w:szCs w:val="28"/>
-          <w:shd w:val="clear" w:color="auto" w:fill="FFFFFF"/>
-        </w:rPr>
-        <w:t>функций, в том числе и трансцендентные), из тех, которые предлагает программа.</w:t>
+        <w:t>Пользователь выбирает уравнение, корень/корни которого требуется вычислить (3–5 функций, в том числе и трансцендентные), из тех, которые предлагает программа.</w:t>
       </w:r>
     </w:p>
     <w:p>
@@ -2460,6 +2315,7 @@
           <w:szCs w:val="20"/>
           <w:lang w:val="en-RU" w:eastAsia="en-GB"/>
         </w:rPr>
+        <w:lastRenderedPageBreak/>
         <w:br/>
       </w:r>
       <w:r>
@@ -3154,6 +3010,7 @@
         <w:rPr>
           <w:rFonts w:ascii="Times New Roman" w:hAnsi="Times New Roman" w:cs="Times New Roman"/>
           <w:color w:val="4472C4" w:themeColor="accent1"/>
+          <w:lang w:val="en-US"/>
         </w:rPr>
         <w:br/>
       </w:r>
@@ -3161,6 +3018,7 @@
         <w:rPr>
           <w:rFonts w:ascii="Times New Roman" w:hAnsi="Times New Roman" w:cs="Times New Roman"/>
           <w:color w:val="4472C4" w:themeColor="accent1"/>
+          <w:lang w:val="en-US"/>
         </w:rPr>
         <w:br/>
       </w:r>
@@ -3224,6 +3082,9 @@
         <w:t xml:space="preserve">       </w:t>
       </w:r>
       <w:r>
+        <w:rPr>
+          <w:noProof/>
+        </w:rPr>
         <w:drawing>
           <wp:inline distT="0" distB="0" distL="0" distR="0" wp14:anchorId="0D93A028" wp14:editId="68690B78">
             <wp:extent cx="2466975" cy="2466975"/>
@@ -3552,7 +3413,6 @@
               <m:r>
                 <w:rPr>
                   <w:rFonts w:ascii="Cambria Math" w:eastAsiaTheme="minorEastAsia" w:hAnsi="Cambria Math" w:cs="Times New Roman"/>
-                  <w:lang w:val="en-US"/>
                 </w:rPr>
                 <m:t>+1</m:t>
               </m:r>
@@ -3569,7 +3429,13 @@
               <w:rFonts w:ascii="Cambria Math" w:eastAsiaTheme="minorEastAsia" w:hAnsi="Cambria Math" w:cs="Times New Roman"/>
               <w:lang w:val="en-US"/>
             </w:rPr>
-            <m:t>φ(</m:t>
+            <m:t>φ</m:t>
+          </m:r>
+          <m:r>
+            <w:rPr>
+              <w:rFonts w:ascii="Cambria Math" w:eastAsiaTheme="minorEastAsia" w:hAnsi="Cambria Math" w:cs="Times New Roman"/>
+            </w:rPr>
+            <m:t>(</m:t>
           </m:r>
           <m:sSub>
             <m:sSubPr>
@@ -3603,7 +3469,6 @@
           <m:r>
             <w:rPr>
               <w:rFonts w:ascii="Cambria Math" w:eastAsiaTheme="minorEastAsia" w:hAnsi="Cambria Math" w:cs="Times New Roman"/>
-              <w:lang w:val="en-US"/>
             </w:rPr>
             <m:t>)</m:t>
           </m:r>
@@ -3691,13 +3556,7 @@
                   <w:rPr>
                     <w:rFonts w:ascii="Cambria Math" w:eastAsiaTheme="minorEastAsia" w:hAnsi="Cambria Math" w:cs="Times New Roman"/>
                   </w:rPr>
-                  <m:t>n</m:t>
-                </m:r>
-                <m:r>
-                  <w:rPr>
-                    <w:rFonts w:ascii="Cambria Math" w:eastAsiaTheme="minorEastAsia" w:hAnsi="Cambria Math" w:cs="Times New Roman"/>
-                  </w:rPr>
-                  <m:t>-1</m:t>
+                  <m:t>n-1</m:t>
                 </m:r>
               </m:sub>
             </m:sSub>
@@ -3707,19 +3566,7 @@
           <w:rPr>
             <w:rFonts w:ascii="Cambria Math" w:eastAsiaTheme="minorEastAsia" w:hAnsi="Cambria Math" w:cs="Times New Roman"/>
           </w:rPr>
-          <m:t>≤ ε</m:t>
-        </m:r>
-        <m:r>
-          <w:rPr>
-            <w:rFonts w:ascii="Cambria Math" w:eastAsiaTheme="minorEastAsia" w:hAnsi="Cambria Math" w:cs="Times New Roman"/>
-          </w:rPr>
-          <m:t xml:space="preserve"> или</m:t>
-        </m:r>
-        <m:r>
-          <w:rPr>
-            <w:rFonts w:ascii="Cambria Math" w:eastAsiaTheme="minorEastAsia" w:hAnsi="Cambria Math" w:cs="Times New Roman"/>
-          </w:rPr>
-          <m:t xml:space="preserve"> </m:t>
+          <m:t xml:space="preserve">≤ ε или </m:t>
         </m:r>
         <m:d>
           <m:dPr>
@@ -5020,6 +4867,1907 @@
         </w:drawing>
       </w:r>
     </w:p>
+    <w:p/>
+    <w:p>
+      <w:pPr>
+        <w:pStyle w:val="Title"/>
+        <w:rPr>
+          <w:rFonts w:ascii="Times New Roman" w:hAnsi="Times New Roman" w:cs="Times New Roman"/>
+          <w:color w:val="4472C4" w:themeColor="accent1"/>
+        </w:rPr>
+      </w:pPr>
+      <w:r>
+        <w:rPr>
+          <w:rFonts w:ascii="Times New Roman" w:hAnsi="Times New Roman" w:cs="Times New Roman"/>
+          <w:color w:val="4472C4" w:themeColor="accent1"/>
+        </w:rPr>
+        <w:lastRenderedPageBreak/>
+        <w:t>Описание метода</w:t>
+      </w:r>
+      <w:r>
+        <w:rPr>
+          <w:rFonts w:ascii="Times New Roman" w:hAnsi="Times New Roman" w:cs="Times New Roman"/>
+          <w:color w:val="4472C4" w:themeColor="accent1"/>
+        </w:rPr>
+        <w:t xml:space="preserve"> </w:t>
+      </w:r>
+      <w:r>
+        <w:rPr>
+          <w:rFonts w:ascii="Times New Roman" w:hAnsi="Times New Roman" w:cs="Times New Roman"/>
+          <w:color w:val="4472C4" w:themeColor="accent1"/>
+        </w:rPr>
+        <w:t>Ньютона</w:t>
+      </w:r>
+      <w:r>
+        <w:rPr>
+          <w:rFonts w:ascii="Times New Roman" w:hAnsi="Times New Roman" w:cs="Times New Roman"/>
+          <w:color w:val="4472C4" w:themeColor="accent1"/>
+        </w:rPr>
+        <w:t>, расчетные формулы:</w:t>
+      </w:r>
+    </w:p>
+    <w:p>
+      <w:pPr>
+        <w:ind w:left="708" w:firstLine="1"/>
+        <w:jc w:val="left"/>
+        <w:rPr>
+          <w:rFonts w:cs="Times New Roman"/>
+          <w:i/>
+        </w:rPr>
+      </w:pPr>
+      <w:r>
+        <w:rPr>
+          <w:rFonts w:cs="Times New Roman"/>
+        </w:rPr>
+        <w:t xml:space="preserve">Метод </w:t>
+      </w:r>
+      <w:r>
+        <w:rPr>
+          <w:rFonts w:cs="Times New Roman"/>
+        </w:rPr>
+        <w:t>Ньютона</w:t>
+      </w:r>
+      <w:r>
+        <w:rPr>
+          <w:rFonts w:cs="Times New Roman"/>
+        </w:rPr>
+        <w:t xml:space="preserve"> –метод, находящий решение </w:t>
+      </w:r>
+      <w:r>
+        <w:rPr>
+          <w:rFonts w:cs="Times New Roman"/>
+        </w:rPr>
+        <w:t xml:space="preserve">системы уравнений </w:t>
+      </w:r>
+      <w:r>
+        <w:rPr>
+          <w:rFonts w:cs="Times New Roman"/>
+        </w:rPr>
+        <w:t xml:space="preserve">путем последовательного </w:t>
+      </w:r>
+      <w:r>
+        <w:rPr>
+          <w:rFonts w:cs="Times New Roman"/>
+        </w:rPr>
+        <w:t xml:space="preserve">приближения к </w:t>
+      </w:r>
+      <w:r>
+        <w:rPr>
+          <w:rFonts w:cs="Times New Roman"/>
+        </w:rPr>
+        <w:t xml:space="preserve">некоторому приближению </w:t>
+      </w:r>
+      <w:r>
+        <w:rPr>
+          <w:rFonts w:cs="Times New Roman"/>
+          <w:lang w:val="en-US"/>
+        </w:rPr>
+        <w:t>deltaX</w:t>
+      </w:r>
+      <w:r>
+        <w:rPr>
+          <w:rFonts w:cs="Times New Roman"/>
+        </w:rPr>
+        <w:t xml:space="preserve">: такому что </w:t>
+      </w:r>
+      <w:r>
+        <w:rPr>
+          <w:rFonts w:cs="Times New Roman"/>
+        </w:rPr>
+        <w:br/>
+      </w:r>
+      <w:r>
+        <w:rPr>
+          <w:rFonts w:cs="Times New Roman"/>
+          <w:lang w:val="en-US"/>
+        </w:rPr>
+        <w:t>xi</w:t>
+      </w:r>
+      <w:r>
+        <w:rPr>
+          <w:rFonts w:cs="Times New Roman"/>
+        </w:rPr>
+        <w:t xml:space="preserve"> = </w:t>
+      </w:r>
+      <w:r>
+        <w:rPr>
+          <w:rFonts w:cs="Times New Roman"/>
+          <w:lang w:val="en-US"/>
+        </w:rPr>
+        <w:t>ai</w:t>
+      </w:r>
+      <w:r>
+        <w:rPr>
+          <w:rFonts w:cs="Times New Roman"/>
+        </w:rPr>
+        <w:t xml:space="preserve"> + </w:t>
+      </w:r>
+      <w:r>
+        <w:rPr>
+          <w:rFonts w:cs="Times New Roman"/>
+          <w:lang w:val="en-US"/>
+        </w:rPr>
+        <w:t>deltaXi</w:t>
+      </w:r>
+      <w:r>
+        <w:rPr>
+          <w:rFonts w:cs="Times New Roman"/>
+        </w:rPr>
+        <w:t>.</w:t>
+      </w:r>
+      <w:r>
+        <w:rPr>
+          <w:rFonts w:cs="Times New Roman"/>
+        </w:rPr>
+        <w:t xml:space="preserve"> </w:t>
+      </w:r>
+      <w:r>
+        <w:rPr>
+          <w:rFonts w:eastAsiaTheme="minorEastAsia" w:cs="Times New Roman"/>
+        </w:rPr>
+        <w:t>При очередной итерации вычисляются значени</w:t>
+      </w:r>
+      <w:r>
+        <w:rPr>
+          <w:rFonts w:eastAsiaTheme="minorEastAsia" w:cs="Times New Roman"/>
+        </w:rPr>
+        <w:t xml:space="preserve">я </w:t>
+      </w:r>
+      <w:r>
+        <w:rPr>
+          <w:rFonts w:cs="Times New Roman"/>
+          <w:lang w:val="en-US"/>
+        </w:rPr>
+        <w:t>deltaX</w:t>
+      </w:r>
+      <w:r>
+        <w:rPr>
+          <w:rFonts w:cs="Times New Roman"/>
+        </w:rPr>
+        <w:t xml:space="preserve"> </w:t>
+      </w:r>
+      <w:r>
+        <w:rPr>
+          <w:rFonts w:cs="Times New Roman"/>
+        </w:rPr>
+        <w:t xml:space="preserve">с использование </w:t>
+      </w:r>
+      <w:r>
+        <w:rPr>
+          <w:rFonts w:cs="Times New Roman"/>
+          <w:lang w:val="en-US"/>
+        </w:rPr>
+        <w:t>x</w:t>
+      </w:r>
+      <w:r>
+        <w:rPr>
+          <w:rFonts w:cs="Times New Roman"/>
+        </w:rPr>
+        <w:t xml:space="preserve"> </w:t>
+      </w:r>
+      <w:r>
+        <w:rPr>
+          <w:rFonts w:cs="Times New Roman"/>
+        </w:rPr>
+        <w:t>из предыдущего шага</w:t>
+      </w:r>
+      <w:r>
+        <w:rPr>
+          <w:rFonts w:eastAsiaTheme="minorEastAsia" w:cs="Times New Roman"/>
+        </w:rPr>
+        <w:t xml:space="preserve">. </w:t>
+      </w:r>
+      <w:r>
+        <w:rPr>
+          <w:rFonts w:eastAsiaTheme="minorEastAsia" w:cs="Times New Roman"/>
+        </w:rPr>
+        <w:br/>
+        <w:t xml:space="preserve">Конечная формула метода просто итерации: </w:t>
+      </w:r>
+      <w:r>
+        <w:rPr>
+          <w:rFonts w:eastAsiaTheme="minorEastAsia" w:cs="Times New Roman"/>
+        </w:rPr>
+        <w:br/>
+      </w:r>
+      <m:oMathPara>
+        <m:oMath>
+          <m:sSub>
+            <m:sSubPr>
+              <m:ctrlPr>
+                <w:rPr>
+                  <w:rFonts w:ascii="Cambria Math" w:eastAsiaTheme="minorEastAsia" w:hAnsi="Cambria Math" w:cs="Times New Roman"/>
+                  <w:i/>
+                  <w:lang w:val="en-US"/>
+                </w:rPr>
+              </m:ctrlPr>
+            </m:sSubPr>
+            <m:e>
+              <m:r>
+                <w:rPr>
+                  <w:rFonts w:ascii="Cambria Math" w:eastAsiaTheme="minorEastAsia" w:hAnsi="Cambria Math" w:cs="Times New Roman"/>
+                  <w:lang w:val="en-US"/>
+                </w:rPr>
+                <m:t>x</m:t>
+              </m:r>
+            </m:e>
+            <m:sub>
+              <m:r>
+                <w:rPr>
+                  <w:rFonts w:ascii="Cambria Math" w:eastAsiaTheme="minorEastAsia" w:hAnsi="Cambria Math" w:cs="Times New Roman"/>
+                  <w:lang w:val="en-US"/>
+                </w:rPr>
+                <m:t>i</m:t>
+              </m:r>
+              <m:r>
+                <w:rPr>
+                  <w:rFonts w:ascii="Cambria Math" w:eastAsiaTheme="minorEastAsia" w:hAnsi="Cambria Math" w:cs="Times New Roman"/>
+                </w:rPr>
+                <m:t>+1</m:t>
+              </m:r>
+            </m:sub>
+          </m:sSub>
+          <m:r>
+            <w:rPr>
+              <w:rFonts w:ascii="Cambria Math" w:eastAsiaTheme="minorEastAsia" w:hAnsi="Cambria Math" w:cs="Times New Roman"/>
+              <w:lang w:val="en-US"/>
+            </w:rPr>
+            <m:t>=</m:t>
+          </m:r>
+          <m:sSub>
+            <m:sSubPr>
+              <m:ctrlPr>
+                <w:rPr>
+                  <w:rFonts w:ascii="Cambria Math" w:eastAsiaTheme="minorEastAsia" w:hAnsi="Cambria Math" w:cs="Times New Roman"/>
+                  <w:i/>
+                  <w:lang w:val="en-US"/>
+                </w:rPr>
+              </m:ctrlPr>
+            </m:sSubPr>
+            <m:e>
+              <m:r>
+                <w:rPr>
+                  <w:rFonts w:ascii="Cambria Math" w:eastAsiaTheme="minorEastAsia" w:hAnsi="Cambria Math" w:cs="Times New Roman"/>
+                  <w:lang w:val="en-US"/>
+                </w:rPr>
+                <m:t>x</m:t>
+              </m:r>
+            </m:e>
+            <m:sub>
+              <m:r>
+                <w:rPr>
+                  <w:rFonts w:ascii="Cambria Math" w:eastAsiaTheme="minorEastAsia" w:hAnsi="Cambria Math" w:cs="Times New Roman"/>
+                  <w:lang w:val="en-US"/>
+                </w:rPr>
+                <m:t>i</m:t>
+              </m:r>
+            </m:sub>
+          </m:sSub>
+          <m:r>
+            <w:rPr>
+              <w:rFonts w:ascii="Cambria Math" w:eastAsiaTheme="minorEastAsia" w:hAnsi="Cambria Math" w:cs="Times New Roman"/>
+            </w:rPr>
+            <m:t>+∆</m:t>
+          </m:r>
+          <m:sSub>
+            <m:sSubPr>
+              <m:ctrlPr>
+                <w:rPr>
+                  <w:rFonts w:ascii="Cambria Math" w:eastAsiaTheme="minorEastAsia" w:hAnsi="Cambria Math" w:cs="Times New Roman"/>
+                  <w:i/>
+                </w:rPr>
+              </m:ctrlPr>
+            </m:sSubPr>
+            <m:e>
+              <m:r>
+                <w:rPr>
+                  <w:rFonts w:ascii="Cambria Math" w:eastAsiaTheme="minorEastAsia" w:hAnsi="Cambria Math" w:cs="Times New Roman"/>
+                </w:rPr>
+                <m:t>x</m:t>
+              </m:r>
+            </m:e>
+            <m:sub>
+              <m:r>
+                <w:rPr>
+                  <w:rFonts w:ascii="Cambria Math" w:eastAsiaTheme="minorEastAsia" w:hAnsi="Cambria Math" w:cs="Times New Roman"/>
+                </w:rPr>
+                <m:t>i</m:t>
+              </m:r>
+            </m:sub>
+          </m:sSub>
+          <m:r>
+            <m:rPr>
+              <m:sty m:val="p"/>
+            </m:rPr>
+            <w:rPr>
+              <w:rFonts w:ascii="Cambria Math" w:eastAsiaTheme="minorEastAsia" w:hAnsi="Cambria Math" w:cs="Times New Roman"/>
+            </w:rPr>
+            <w:br/>
+          </m:r>
+        </m:oMath>
+      </m:oMathPara>
+      <w:r>
+        <w:rPr>
+          <w:rFonts w:eastAsiaTheme="minorEastAsia" w:cs="Times New Roman"/>
+        </w:rPr>
+        <w:t xml:space="preserve">Итерационный процесс продолжается пока не будет достигнута необходимая точность: </w:t>
+      </w:r>
+      <m:oMath>
+        <m:d>
+          <m:dPr>
+            <m:begChr m:val="|"/>
+            <m:endChr m:val="|"/>
+            <m:ctrlPr>
+              <w:rPr>
+                <w:rFonts w:ascii="Cambria Math" w:eastAsiaTheme="minorEastAsia" w:hAnsi="Cambria Math" w:cs="Times New Roman"/>
+                <w:i/>
+              </w:rPr>
+            </m:ctrlPr>
+          </m:dPr>
+          <m:e>
+            <m:sSub>
+              <m:sSubPr>
+                <m:ctrlPr>
+                  <w:rPr>
+                    <w:rFonts w:ascii="Cambria Math" w:eastAsiaTheme="minorEastAsia" w:hAnsi="Cambria Math" w:cs="Times New Roman"/>
+                    <w:i/>
+                  </w:rPr>
+                </m:ctrlPr>
+              </m:sSubPr>
+              <m:e>
+                <m:r>
+                  <w:rPr>
+                    <w:rFonts w:ascii="Cambria Math" w:eastAsiaTheme="minorEastAsia" w:hAnsi="Cambria Math" w:cs="Times New Roman"/>
+                  </w:rPr>
+                  <m:t>x</m:t>
+                </m:r>
+              </m:e>
+              <m:sub>
+                <m:r>
+                  <w:rPr>
+                    <w:rFonts w:ascii="Cambria Math" w:eastAsiaTheme="minorEastAsia" w:hAnsi="Cambria Math" w:cs="Times New Roman"/>
+                  </w:rPr>
+                  <m:t>i+1</m:t>
+                </m:r>
+              </m:sub>
+            </m:sSub>
+            <m:r>
+              <w:rPr>
+                <w:rFonts w:ascii="Cambria Math" w:eastAsiaTheme="minorEastAsia" w:hAnsi="Cambria Math" w:cs="Times New Roman"/>
+              </w:rPr>
+              <m:t>-</m:t>
+            </m:r>
+            <m:sSub>
+              <m:sSubPr>
+                <m:ctrlPr>
+                  <w:rPr>
+                    <w:rFonts w:ascii="Cambria Math" w:eastAsiaTheme="minorEastAsia" w:hAnsi="Cambria Math" w:cs="Times New Roman"/>
+                    <w:i/>
+                  </w:rPr>
+                </m:ctrlPr>
+              </m:sSubPr>
+              <m:e>
+                <m:r>
+                  <w:rPr>
+                    <w:rFonts w:ascii="Cambria Math" w:eastAsiaTheme="minorEastAsia" w:hAnsi="Cambria Math" w:cs="Times New Roman"/>
+                  </w:rPr>
+                  <m:t>x</m:t>
+                </m:r>
+              </m:e>
+              <m:sub>
+                <m:r>
+                  <w:rPr>
+                    <w:rFonts w:ascii="Cambria Math" w:eastAsiaTheme="minorEastAsia" w:hAnsi="Cambria Math" w:cs="Times New Roman"/>
+                  </w:rPr>
+                  <m:t>i</m:t>
+                </m:r>
+              </m:sub>
+            </m:sSub>
+          </m:e>
+        </m:d>
+        <m:r>
+          <w:rPr>
+            <w:rFonts w:ascii="Cambria Math" w:eastAsiaTheme="minorEastAsia" w:hAnsi="Cambria Math" w:cs="Times New Roman"/>
+          </w:rPr>
+          <m:t xml:space="preserve">≤ ε и </m:t>
+        </m:r>
+        <m:d>
+          <m:dPr>
+            <m:begChr m:val="|"/>
+            <m:endChr m:val="|"/>
+            <m:ctrlPr>
+              <w:rPr>
+                <w:rFonts w:ascii="Cambria Math" w:eastAsiaTheme="minorEastAsia" w:hAnsi="Cambria Math" w:cs="Times New Roman"/>
+                <w:i/>
+              </w:rPr>
+            </m:ctrlPr>
+          </m:dPr>
+          <m:e>
+            <m:sSub>
+              <m:sSubPr>
+                <m:ctrlPr>
+                  <w:rPr>
+                    <w:rFonts w:ascii="Cambria Math" w:eastAsiaTheme="minorEastAsia" w:hAnsi="Cambria Math" w:cs="Times New Roman"/>
+                    <w:i/>
+                  </w:rPr>
+                </m:ctrlPr>
+              </m:sSubPr>
+              <m:e>
+                <m:r>
+                  <w:rPr>
+                    <w:rFonts w:ascii="Cambria Math" w:eastAsiaTheme="minorEastAsia" w:hAnsi="Cambria Math" w:cs="Times New Roman"/>
+                  </w:rPr>
+                  <m:t>y</m:t>
+                </m:r>
+              </m:e>
+              <m:sub>
+                <m:r>
+                  <w:rPr>
+                    <w:rFonts w:ascii="Cambria Math" w:eastAsiaTheme="minorEastAsia" w:hAnsi="Cambria Math" w:cs="Times New Roman"/>
+                  </w:rPr>
+                  <m:t>i+1</m:t>
+                </m:r>
+              </m:sub>
+            </m:sSub>
+            <m:r>
+              <w:rPr>
+                <w:rFonts w:ascii="Cambria Math" w:eastAsiaTheme="minorEastAsia" w:hAnsi="Cambria Math" w:cs="Times New Roman"/>
+              </w:rPr>
+              <m:t>-</m:t>
+            </m:r>
+            <m:sSub>
+              <m:sSubPr>
+                <m:ctrlPr>
+                  <w:rPr>
+                    <w:rFonts w:ascii="Cambria Math" w:eastAsiaTheme="minorEastAsia" w:hAnsi="Cambria Math" w:cs="Times New Roman"/>
+                    <w:i/>
+                  </w:rPr>
+                </m:ctrlPr>
+              </m:sSubPr>
+              <m:e>
+                <m:r>
+                  <w:rPr>
+                    <w:rFonts w:ascii="Cambria Math" w:eastAsiaTheme="minorEastAsia" w:hAnsi="Cambria Math" w:cs="Times New Roman"/>
+                  </w:rPr>
+                  <m:t>y</m:t>
+                </m:r>
+              </m:e>
+              <m:sub>
+                <m:r>
+                  <w:rPr>
+                    <w:rFonts w:ascii="Cambria Math" w:eastAsiaTheme="minorEastAsia" w:hAnsi="Cambria Math" w:cs="Times New Roman"/>
+                  </w:rPr>
+                  <m:t>i</m:t>
+                </m:r>
+              </m:sub>
+            </m:sSub>
+          </m:e>
+        </m:d>
+        <m:r>
+          <w:rPr>
+            <w:rFonts w:ascii="Cambria Math" w:eastAsiaTheme="minorEastAsia" w:hAnsi="Cambria Math" w:cs="Times New Roman"/>
+          </w:rPr>
+          <m:t>≤ε</m:t>
+        </m:r>
+      </m:oMath>
+    </w:p>
+    <w:p>
+      <w:pPr>
+        <w:pStyle w:val="Title"/>
+        <w:jc w:val="left"/>
+        <w:rPr>
+          <w:rFonts w:ascii="Times New Roman" w:hAnsi="Times New Roman" w:cs="Times New Roman"/>
+          <w:color w:val="4472C4" w:themeColor="accent1"/>
+          <w:lang w:val="en-US"/>
+        </w:rPr>
+      </w:pPr>
+      <w:r>
+        <w:rPr>
+          <w:rFonts w:ascii="Times New Roman" w:hAnsi="Times New Roman" w:cs="Times New Roman"/>
+          <w:color w:val="4472C4" w:themeColor="accent1"/>
+        </w:rPr>
+        <w:t>Реализация</w:t>
+      </w:r>
+      <w:r>
+        <w:rPr>
+          <w:rFonts w:ascii="Times New Roman" w:hAnsi="Times New Roman" w:cs="Times New Roman"/>
+          <w:color w:val="4472C4" w:themeColor="accent1"/>
+          <w:lang w:val="en-US"/>
+        </w:rPr>
+        <w:t xml:space="preserve"> </w:t>
+      </w:r>
+      <w:r>
+        <w:rPr>
+          <w:rFonts w:ascii="Times New Roman" w:hAnsi="Times New Roman" w:cs="Times New Roman"/>
+          <w:color w:val="4472C4" w:themeColor="accent1"/>
+        </w:rPr>
+        <w:t>расчета</w:t>
+      </w:r>
+    </w:p>
+    <w:p>
+      <w:pPr>
+        <w:shd w:val="clear" w:color="auto" w:fill="2B2B2B"/>
+        <w:tabs>
+          <w:tab w:val="left" w:pos="916"/>
+          <w:tab w:val="left" w:pos="1832"/>
+          <w:tab w:val="left" w:pos="2748"/>
+          <w:tab w:val="left" w:pos="3664"/>
+          <w:tab w:val="left" w:pos="4580"/>
+          <w:tab w:val="left" w:pos="5496"/>
+          <w:tab w:val="left" w:pos="6412"/>
+          <w:tab w:val="left" w:pos="7328"/>
+          <w:tab w:val="left" w:pos="8244"/>
+          <w:tab w:val="left" w:pos="9160"/>
+          <w:tab w:val="left" w:pos="10076"/>
+          <w:tab w:val="left" w:pos="10992"/>
+          <w:tab w:val="left" w:pos="11908"/>
+          <w:tab w:val="left" w:pos="12824"/>
+          <w:tab w:val="left" w:pos="13740"/>
+          <w:tab w:val="left" w:pos="14656"/>
+        </w:tabs>
+        <w:spacing w:after="0"/>
+        <w:ind w:firstLine="0"/>
+        <w:jc w:val="left"/>
+        <w:rPr>
+          <w:rFonts w:ascii="Courier New" w:eastAsia="Times New Roman" w:hAnsi="Courier New" w:cs="Courier New"/>
+          <w:color w:val="A9B7C6"/>
+          <w:sz w:val="20"/>
+          <w:szCs w:val="20"/>
+          <w:lang w:val="en-RU" w:eastAsia="en-GB"/>
+        </w:rPr>
+      </w:pPr>
+      <w:r>
+        <w:rPr>
+          <w:rFonts w:ascii="Courier New" w:eastAsia="Times New Roman" w:hAnsi="Courier New" w:cs="Courier New"/>
+          <w:color w:val="CC7832"/>
+          <w:sz w:val="20"/>
+          <w:szCs w:val="20"/>
+          <w:lang w:val="en-RU" w:eastAsia="en-GB"/>
+        </w:rPr>
+        <w:t xml:space="preserve">for true </w:t>
+      </w:r>
+      <w:r>
+        <w:rPr>
+          <w:rFonts w:ascii="Courier New" w:eastAsia="Times New Roman" w:hAnsi="Courier New" w:cs="Courier New"/>
+          <w:color w:val="A9B7C6"/>
+          <w:sz w:val="20"/>
+          <w:szCs w:val="20"/>
+          <w:lang w:val="en-RU" w:eastAsia="en-GB"/>
+        </w:rPr>
+        <w:t>{</w:t>
+      </w:r>
+      <w:r>
+        <w:rPr>
+          <w:rFonts w:ascii="Courier New" w:eastAsia="Times New Roman" w:hAnsi="Courier New" w:cs="Courier New"/>
+          <w:color w:val="A9B7C6"/>
+          <w:sz w:val="20"/>
+          <w:szCs w:val="20"/>
+          <w:lang w:val="en-RU" w:eastAsia="en-GB"/>
+        </w:rPr>
+        <w:br/>
+        <w:t xml:space="preserve">   counter++</w:t>
+      </w:r>
+      <w:r>
+        <w:rPr>
+          <w:rFonts w:ascii="Courier New" w:eastAsia="Times New Roman" w:hAnsi="Courier New" w:cs="Courier New"/>
+          <w:color w:val="A9B7C6"/>
+          <w:sz w:val="20"/>
+          <w:szCs w:val="20"/>
+          <w:lang w:val="en-RU" w:eastAsia="en-GB"/>
+        </w:rPr>
+        <w:br/>
+      </w:r>
+      <w:r>
+        <w:rPr>
+          <w:rFonts w:ascii="Courier New" w:eastAsia="Times New Roman" w:hAnsi="Courier New" w:cs="Courier New"/>
+          <w:color w:val="A9B7C6"/>
+          <w:sz w:val="20"/>
+          <w:szCs w:val="20"/>
+          <w:lang w:val="en-RU" w:eastAsia="en-GB"/>
+        </w:rPr>
+        <w:br/>
+        <w:t xml:space="preserve">   matrix = </w:t>
+      </w:r>
+      <w:r>
+        <w:rPr>
+          <w:rFonts w:ascii="Courier New" w:eastAsia="Times New Roman" w:hAnsi="Courier New" w:cs="Courier New"/>
+          <w:color w:val="FFC66D"/>
+          <w:sz w:val="20"/>
+          <w:szCs w:val="20"/>
+          <w:lang w:val="en-RU" w:eastAsia="en-GB"/>
+        </w:rPr>
+        <w:t>make</w:t>
+      </w:r>
+      <w:r>
+        <w:rPr>
+          <w:rFonts w:ascii="Courier New" w:eastAsia="Times New Roman" w:hAnsi="Courier New" w:cs="Courier New"/>
+          <w:color w:val="A9B7C6"/>
+          <w:sz w:val="20"/>
+          <w:szCs w:val="20"/>
+          <w:lang w:val="en-RU" w:eastAsia="en-GB"/>
+        </w:rPr>
+        <w:t>([][]</w:t>
+      </w:r>
+      <w:r>
+        <w:rPr>
+          <w:rFonts w:ascii="Courier New" w:eastAsia="Times New Roman" w:hAnsi="Courier New" w:cs="Courier New"/>
+          <w:color w:val="CC7832"/>
+          <w:sz w:val="20"/>
+          <w:szCs w:val="20"/>
+          <w:lang w:val="en-RU" w:eastAsia="en-GB"/>
+        </w:rPr>
+        <w:t xml:space="preserve">float64, </w:t>
+      </w:r>
+      <w:r>
+        <w:rPr>
+          <w:rFonts w:ascii="Courier New" w:eastAsia="Times New Roman" w:hAnsi="Courier New" w:cs="Courier New"/>
+          <w:color w:val="AFBF7E"/>
+          <w:sz w:val="20"/>
+          <w:szCs w:val="20"/>
+          <w:lang w:val="en-RU" w:eastAsia="en-GB"/>
+        </w:rPr>
+        <w:t>lab1</w:t>
+      </w:r>
+      <w:r>
+        <w:rPr>
+          <w:rFonts w:ascii="Courier New" w:eastAsia="Times New Roman" w:hAnsi="Courier New" w:cs="Courier New"/>
+          <w:color w:val="A9B7C6"/>
+          <w:sz w:val="20"/>
+          <w:szCs w:val="20"/>
+          <w:lang w:val="en-RU" w:eastAsia="en-GB"/>
+        </w:rPr>
+        <w:t>.Size)</w:t>
+      </w:r>
+      <w:r>
+        <w:rPr>
+          <w:rFonts w:ascii="Courier New" w:eastAsia="Times New Roman" w:hAnsi="Courier New" w:cs="Courier New"/>
+          <w:color w:val="A9B7C6"/>
+          <w:sz w:val="20"/>
+          <w:szCs w:val="20"/>
+          <w:lang w:val="en-RU" w:eastAsia="en-GB"/>
+        </w:rPr>
+        <w:br/>
+        <w:t xml:space="preserve">   </w:t>
+      </w:r>
+      <w:r>
+        <w:rPr>
+          <w:rFonts w:ascii="Courier New" w:eastAsia="Times New Roman" w:hAnsi="Courier New" w:cs="Courier New"/>
+          <w:color w:val="CC7832"/>
+          <w:sz w:val="20"/>
+          <w:szCs w:val="20"/>
+          <w:lang w:val="en-RU" w:eastAsia="en-GB"/>
+        </w:rPr>
+        <w:t xml:space="preserve">for </w:t>
+      </w:r>
+      <w:r>
+        <w:rPr>
+          <w:rFonts w:ascii="Courier New" w:eastAsia="Times New Roman" w:hAnsi="Courier New" w:cs="Courier New"/>
+          <w:color w:val="A9B7C6"/>
+          <w:sz w:val="20"/>
+          <w:szCs w:val="20"/>
+          <w:lang w:val="en-RU" w:eastAsia="en-GB"/>
+        </w:rPr>
+        <w:t xml:space="preserve">i := </w:t>
+      </w:r>
+      <w:r>
+        <w:rPr>
+          <w:rFonts w:ascii="Courier New" w:eastAsia="Times New Roman" w:hAnsi="Courier New" w:cs="Courier New"/>
+          <w:color w:val="CC7832"/>
+          <w:sz w:val="20"/>
+          <w:szCs w:val="20"/>
+          <w:lang w:val="en-RU" w:eastAsia="en-GB"/>
+        </w:rPr>
+        <w:t xml:space="preserve">range </w:t>
+      </w:r>
+      <w:r>
+        <w:rPr>
+          <w:rFonts w:ascii="Courier New" w:eastAsia="Times New Roman" w:hAnsi="Courier New" w:cs="Courier New"/>
+          <w:color w:val="A9B7C6"/>
+          <w:sz w:val="20"/>
+          <w:szCs w:val="20"/>
+          <w:lang w:val="en-RU" w:eastAsia="en-GB"/>
+        </w:rPr>
+        <w:t>matrix {</w:t>
+      </w:r>
+      <w:r>
+        <w:rPr>
+          <w:rFonts w:ascii="Courier New" w:eastAsia="Times New Roman" w:hAnsi="Courier New" w:cs="Courier New"/>
+          <w:color w:val="A9B7C6"/>
+          <w:sz w:val="20"/>
+          <w:szCs w:val="20"/>
+          <w:lang w:val="en-RU" w:eastAsia="en-GB"/>
+        </w:rPr>
+        <w:br/>
+        <w:t xml:space="preserve">      matrix[i] = </w:t>
+      </w:r>
+      <w:r>
+        <w:rPr>
+          <w:rFonts w:ascii="Courier New" w:eastAsia="Times New Roman" w:hAnsi="Courier New" w:cs="Courier New"/>
+          <w:color w:val="FFC66D"/>
+          <w:sz w:val="20"/>
+          <w:szCs w:val="20"/>
+          <w:lang w:val="en-RU" w:eastAsia="en-GB"/>
+        </w:rPr>
+        <w:t>make</w:t>
+      </w:r>
+      <w:r>
+        <w:rPr>
+          <w:rFonts w:ascii="Courier New" w:eastAsia="Times New Roman" w:hAnsi="Courier New" w:cs="Courier New"/>
+          <w:color w:val="A9B7C6"/>
+          <w:sz w:val="20"/>
+          <w:szCs w:val="20"/>
+          <w:lang w:val="en-RU" w:eastAsia="en-GB"/>
+        </w:rPr>
+        <w:t>([]</w:t>
+      </w:r>
+      <w:r>
+        <w:rPr>
+          <w:rFonts w:ascii="Courier New" w:eastAsia="Times New Roman" w:hAnsi="Courier New" w:cs="Courier New"/>
+          <w:color w:val="CC7832"/>
+          <w:sz w:val="20"/>
+          <w:szCs w:val="20"/>
+          <w:lang w:val="en-RU" w:eastAsia="en-GB"/>
+        </w:rPr>
+        <w:t xml:space="preserve">float64, </w:t>
+      </w:r>
+      <w:r>
+        <w:rPr>
+          <w:rFonts w:ascii="Courier New" w:eastAsia="Times New Roman" w:hAnsi="Courier New" w:cs="Courier New"/>
+          <w:color w:val="AFBF7E"/>
+          <w:sz w:val="20"/>
+          <w:szCs w:val="20"/>
+          <w:lang w:val="en-RU" w:eastAsia="en-GB"/>
+        </w:rPr>
+        <w:t>lab1</w:t>
+      </w:r>
+      <w:r>
+        <w:rPr>
+          <w:rFonts w:ascii="Courier New" w:eastAsia="Times New Roman" w:hAnsi="Courier New" w:cs="Courier New"/>
+          <w:color w:val="A9B7C6"/>
+          <w:sz w:val="20"/>
+          <w:szCs w:val="20"/>
+          <w:lang w:val="en-RU" w:eastAsia="en-GB"/>
+        </w:rPr>
+        <w:t>.Size+</w:t>
+      </w:r>
+      <w:r>
+        <w:rPr>
+          <w:rFonts w:ascii="Courier New" w:eastAsia="Times New Roman" w:hAnsi="Courier New" w:cs="Courier New"/>
+          <w:color w:val="6897BB"/>
+          <w:sz w:val="20"/>
+          <w:szCs w:val="20"/>
+          <w:lang w:val="en-RU" w:eastAsia="en-GB"/>
+        </w:rPr>
+        <w:t>1</w:t>
+      </w:r>
+      <w:r>
+        <w:rPr>
+          <w:rFonts w:ascii="Courier New" w:eastAsia="Times New Roman" w:hAnsi="Courier New" w:cs="Courier New"/>
+          <w:color w:val="A9B7C6"/>
+          <w:sz w:val="20"/>
+          <w:szCs w:val="20"/>
+          <w:lang w:val="en-RU" w:eastAsia="en-GB"/>
+        </w:rPr>
+        <w:t>)</w:t>
+      </w:r>
+      <w:r>
+        <w:rPr>
+          <w:rFonts w:ascii="Courier New" w:eastAsia="Times New Roman" w:hAnsi="Courier New" w:cs="Courier New"/>
+          <w:color w:val="A9B7C6"/>
+          <w:sz w:val="20"/>
+          <w:szCs w:val="20"/>
+          <w:lang w:val="en-RU" w:eastAsia="en-GB"/>
+        </w:rPr>
+        <w:br/>
+        <w:t xml:space="preserve">   }</w:t>
+      </w:r>
+      <w:r>
+        <w:rPr>
+          <w:rFonts w:ascii="Courier New" w:eastAsia="Times New Roman" w:hAnsi="Courier New" w:cs="Courier New"/>
+          <w:color w:val="A9B7C6"/>
+          <w:sz w:val="20"/>
+          <w:szCs w:val="20"/>
+          <w:lang w:val="en-RU" w:eastAsia="en-GB"/>
+        </w:rPr>
+        <w:br/>
+      </w:r>
+      <w:r>
+        <w:rPr>
+          <w:rFonts w:ascii="Courier New" w:eastAsia="Times New Roman" w:hAnsi="Courier New" w:cs="Courier New"/>
+          <w:color w:val="A9B7C6"/>
+          <w:sz w:val="20"/>
+          <w:szCs w:val="20"/>
+          <w:lang w:val="en-RU" w:eastAsia="en-GB"/>
+        </w:rPr>
+        <w:br/>
+        <w:t xml:space="preserve">   matrix[</w:t>
+      </w:r>
+      <w:r>
+        <w:rPr>
+          <w:rFonts w:ascii="Courier New" w:eastAsia="Times New Roman" w:hAnsi="Courier New" w:cs="Courier New"/>
+          <w:color w:val="6897BB"/>
+          <w:sz w:val="20"/>
+          <w:szCs w:val="20"/>
+          <w:lang w:val="en-RU" w:eastAsia="en-GB"/>
+        </w:rPr>
+        <w:t>0</w:t>
+      </w:r>
+      <w:r>
+        <w:rPr>
+          <w:rFonts w:ascii="Courier New" w:eastAsia="Times New Roman" w:hAnsi="Courier New" w:cs="Courier New"/>
+          <w:color w:val="A9B7C6"/>
+          <w:sz w:val="20"/>
+          <w:szCs w:val="20"/>
+          <w:lang w:val="en-RU" w:eastAsia="en-GB"/>
+        </w:rPr>
+        <w:t>][</w:t>
+      </w:r>
+      <w:r>
+        <w:rPr>
+          <w:rFonts w:ascii="Courier New" w:eastAsia="Times New Roman" w:hAnsi="Courier New" w:cs="Courier New"/>
+          <w:color w:val="6897BB"/>
+          <w:sz w:val="20"/>
+          <w:szCs w:val="20"/>
+          <w:lang w:val="en-RU" w:eastAsia="en-GB"/>
+        </w:rPr>
+        <w:t>0</w:t>
+      </w:r>
+      <w:r>
+        <w:rPr>
+          <w:rFonts w:ascii="Courier New" w:eastAsia="Times New Roman" w:hAnsi="Courier New" w:cs="Courier New"/>
+          <w:color w:val="A9B7C6"/>
+          <w:sz w:val="20"/>
+          <w:szCs w:val="20"/>
+          <w:lang w:val="en-RU" w:eastAsia="en-GB"/>
+        </w:rPr>
+        <w:t xml:space="preserve">] = </w:t>
+      </w:r>
+      <w:r>
+        <w:rPr>
+          <w:rFonts w:ascii="Courier New" w:eastAsia="Times New Roman" w:hAnsi="Courier New" w:cs="Courier New"/>
+          <w:color w:val="6897BB"/>
+          <w:sz w:val="20"/>
+          <w:szCs w:val="20"/>
+          <w:lang w:val="en-RU" w:eastAsia="en-GB"/>
+        </w:rPr>
+        <w:t xml:space="preserve">2 </w:t>
+      </w:r>
+      <w:r>
+        <w:rPr>
+          <w:rFonts w:ascii="Courier New" w:eastAsia="Times New Roman" w:hAnsi="Courier New" w:cs="Courier New"/>
+          <w:color w:val="A9B7C6"/>
+          <w:sz w:val="20"/>
+          <w:szCs w:val="20"/>
+          <w:lang w:val="en-RU" w:eastAsia="en-GB"/>
+        </w:rPr>
+        <w:t>* startX</w:t>
+      </w:r>
+      <w:r>
+        <w:rPr>
+          <w:rFonts w:ascii="Courier New" w:eastAsia="Times New Roman" w:hAnsi="Courier New" w:cs="Courier New"/>
+          <w:color w:val="A9B7C6"/>
+          <w:sz w:val="20"/>
+          <w:szCs w:val="20"/>
+          <w:lang w:val="en-RU" w:eastAsia="en-GB"/>
+        </w:rPr>
+        <w:br/>
+        <w:t xml:space="preserve">   matrix[</w:t>
+      </w:r>
+      <w:r>
+        <w:rPr>
+          <w:rFonts w:ascii="Courier New" w:eastAsia="Times New Roman" w:hAnsi="Courier New" w:cs="Courier New"/>
+          <w:color w:val="6897BB"/>
+          <w:sz w:val="20"/>
+          <w:szCs w:val="20"/>
+          <w:lang w:val="en-RU" w:eastAsia="en-GB"/>
+        </w:rPr>
+        <w:t>0</w:t>
+      </w:r>
+      <w:r>
+        <w:rPr>
+          <w:rFonts w:ascii="Courier New" w:eastAsia="Times New Roman" w:hAnsi="Courier New" w:cs="Courier New"/>
+          <w:color w:val="A9B7C6"/>
+          <w:sz w:val="20"/>
+          <w:szCs w:val="20"/>
+          <w:lang w:val="en-RU" w:eastAsia="en-GB"/>
+        </w:rPr>
+        <w:t>][</w:t>
+      </w:r>
+      <w:r>
+        <w:rPr>
+          <w:rFonts w:ascii="Courier New" w:eastAsia="Times New Roman" w:hAnsi="Courier New" w:cs="Courier New"/>
+          <w:color w:val="6897BB"/>
+          <w:sz w:val="20"/>
+          <w:szCs w:val="20"/>
+          <w:lang w:val="en-RU" w:eastAsia="en-GB"/>
+        </w:rPr>
+        <w:t>1</w:t>
+      </w:r>
+      <w:r>
+        <w:rPr>
+          <w:rFonts w:ascii="Courier New" w:eastAsia="Times New Roman" w:hAnsi="Courier New" w:cs="Courier New"/>
+          <w:color w:val="A9B7C6"/>
+          <w:sz w:val="20"/>
+          <w:szCs w:val="20"/>
+          <w:lang w:val="en-RU" w:eastAsia="en-GB"/>
+        </w:rPr>
+        <w:t>] = -</w:t>
+      </w:r>
+      <w:r>
+        <w:rPr>
+          <w:rFonts w:ascii="Courier New" w:eastAsia="Times New Roman" w:hAnsi="Courier New" w:cs="Courier New"/>
+          <w:color w:val="6897BB"/>
+          <w:sz w:val="20"/>
+          <w:szCs w:val="20"/>
+          <w:lang w:val="en-RU" w:eastAsia="en-GB"/>
+        </w:rPr>
+        <w:t>2</w:t>
+      </w:r>
+      <w:r>
+        <w:rPr>
+          <w:rFonts w:ascii="Courier New" w:eastAsia="Times New Roman" w:hAnsi="Courier New" w:cs="Courier New"/>
+          <w:color w:val="6897BB"/>
+          <w:sz w:val="20"/>
+          <w:szCs w:val="20"/>
+          <w:lang w:val="en-RU" w:eastAsia="en-GB"/>
+        </w:rPr>
+        <w:br/>
+        <w:t xml:space="preserve">   </w:t>
+      </w:r>
+      <w:r>
+        <w:rPr>
+          <w:rFonts w:ascii="Courier New" w:eastAsia="Times New Roman" w:hAnsi="Courier New" w:cs="Courier New"/>
+          <w:color w:val="A9B7C6"/>
+          <w:sz w:val="20"/>
+          <w:szCs w:val="20"/>
+          <w:lang w:val="en-RU" w:eastAsia="en-GB"/>
+        </w:rPr>
+        <w:t>matrix[</w:t>
+      </w:r>
+      <w:r>
+        <w:rPr>
+          <w:rFonts w:ascii="Courier New" w:eastAsia="Times New Roman" w:hAnsi="Courier New" w:cs="Courier New"/>
+          <w:color w:val="6897BB"/>
+          <w:sz w:val="20"/>
+          <w:szCs w:val="20"/>
+          <w:lang w:val="en-RU" w:eastAsia="en-GB"/>
+        </w:rPr>
+        <w:t>0</w:t>
+      </w:r>
+      <w:r>
+        <w:rPr>
+          <w:rFonts w:ascii="Courier New" w:eastAsia="Times New Roman" w:hAnsi="Courier New" w:cs="Courier New"/>
+          <w:color w:val="A9B7C6"/>
+          <w:sz w:val="20"/>
+          <w:szCs w:val="20"/>
+          <w:lang w:val="en-RU" w:eastAsia="en-GB"/>
+        </w:rPr>
+        <w:t>][</w:t>
+      </w:r>
+      <w:r>
+        <w:rPr>
+          <w:rFonts w:ascii="Courier New" w:eastAsia="Times New Roman" w:hAnsi="Courier New" w:cs="Courier New"/>
+          <w:color w:val="6897BB"/>
+          <w:sz w:val="20"/>
+          <w:szCs w:val="20"/>
+          <w:lang w:val="en-RU" w:eastAsia="en-GB"/>
+        </w:rPr>
+        <w:t>2</w:t>
+      </w:r>
+      <w:r>
+        <w:rPr>
+          <w:rFonts w:ascii="Courier New" w:eastAsia="Times New Roman" w:hAnsi="Courier New" w:cs="Courier New"/>
+          <w:color w:val="A9B7C6"/>
+          <w:sz w:val="20"/>
+          <w:szCs w:val="20"/>
+          <w:lang w:val="en-RU" w:eastAsia="en-GB"/>
+        </w:rPr>
+        <w:t xml:space="preserve">] = </w:t>
+      </w:r>
+      <w:r>
+        <w:rPr>
+          <w:rFonts w:ascii="Courier New" w:eastAsia="Times New Roman" w:hAnsi="Courier New" w:cs="Courier New"/>
+          <w:color w:val="6897BB"/>
+          <w:sz w:val="20"/>
+          <w:szCs w:val="20"/>
+          <w:lang w:val="en-RU" w:eastAsia="en-GB"/>
+        </w:rPr>
+        <w:t>2</w:t>
+      </w:r>
+      <w:r>
+        <w:rPr>
+          <w:rFonts w:ascii="Courier New" w:eastAsia="Times New Roman" w:hAnsi="Courier New" w:cs="Courier New"/>
+          <w:color w:val="A9B7C6"/>
+          <w:sz w:val="20"/>
+          <w:szCs w:val="20"/>
+          <w:lang w:val="en-RU" w:eastAsia="en-GB"/>
+        </w:rPr>
+        <w:t>*startY - startX*startX</w:t>
+      </w:r>
+      <w:r>
+        <w:rPr>
+          <w:rFonts w:ascii="Courier New" w:eastAsia="Times New Roman" w:hAnsi="Courier New" w:cs="Courier New"/>
+          <w:color w:val="A9B7C6"/>
+          <w:sz w:val="20"/>
+          <w:szCs w:val="20"/>
+          <w:lang w:val="en-RU" w:eastAsia="en-GB"/>
+        </w:rPr>
+        <w:br/>
+        <w:t xml:space="preserve">   matrix[</w:t>
+      </w:r>
+      <w:r>
+        <w:rPr>
+          <w:rFonts w:ascii="Courier New" w:eastAsia="Times New Roman" w:hAnsi="Courier New" w:cs="Courier New"/>
+          <w:color w:val="6897BB"/>
+          <w:sz w:val="20"/>
+          <w:szCs w:val="20"/>
+          <w:lang w:val="en-RU" w:eastAsia="en-GB"/>
+        </w:rPr>
+        <w:t>1</w:t>
+      </w:r>
+      <w:r>
+        <w:rPr>
+          <w:rFonts w:ascii="Courier New" w:eastAsia="Times New Roman" w:hAnsi="Courier New" w:cs="Courier New"/>
+          <w:color w:val="A9B7C6"/>
+          <w:sz w:val="20"/>
+          <w:szCs w:val="20"/>
+          <w:lang w:val="en-RU" w:eastAsia="en-GB"/>
+        </w:rPr>
+        <w:t>][</w:t>
+      </w:r>
+      <w:r>
+        <w:rPr>
+          <w:rFonts w:ascii="Courier New" w:eastAsia="Times New Roman" w:hAnsi="Courier New" w:cs="Courier New"/>
+          <w:color w:val="6897BB"/>
+          <w:sz w:val="20"/>
+          <w:szCs w:val="20"/>
+          <w:lang w:val="en-RU" w:eastAsia="en-GB"/>
+        </w:rPr>
+        <w:t>0</w:t>
+      </w:r>
+      <w:r>
+        <w:rPr>
+          <w:rFonts w:ascii="Courier New" w:eastAsia="Times New Roman" w:hAnsi="Courier New" w:cs="Courier New"/>
+          <w:color w:val="A9B7C6"/>
+          <w:sz w:val="20"/>
+          <w:szCs w:val="20"/>
+          <w:lang w:val="en-RU" w:eastAsia="en-GB"/>
+        </w:rPr>
+        <w:t xml:space="preserve">] = </w:t>
+      </w:r>
+      <w:r>
+        <w:rPr>
+          <w:rFonts w:ascii="Courier New" w:eastAsia="Times New Roman" w:hAnsi="Courier New" w:cs="Courier New"/>
+          <w:color w:val="6897BB"/>
+          <w:sz w:val="20"/>
+          <w:szCs w:val="20"/>
+          <w:lang w:val="en-RU" w:eastAsia="en-GB"/>
+        </w:rPr>
+        <w:t>3</w:t>
+      </w:r>
+      <w:r>
+        <w:rPr>
+          <w:rFonts w:ascii="Courier New" w:eastAsia="Times New Roman" w:hAnsi="Courier New" w:cs="Courier New"/>
+          <w:color w:val="6897BB"/>
+          <w:sz w:val="20"/>
+          <w:szCs w:val="20"/>
+          <w:lang w:val="en-RU" w:eastAsia="en-GB"/>
+        </w:rPr>
+        <w:br/>
+        <w:t xml:space="preserve">   </w:t>
+      </w:r>
+      <w:r>
+        <w:rPr>
+          <w:rFonts w:ascii="Courier New" w:eastAsia="Times New Roman" w:hAnsi="Courier New" w:cs="Courier New"/>
+          <w:color w:val="A9B7C6"/>
+          <w:sz w:val="20"/>
+          <w:szCs w:val="20"/>
+          <w:lang w:val="en-RU" w:eastAsia="en-GB"/>
+        </w:rPr>
+        <w:t>matrix[</w:t>
+      </w:r>
+      <w:r>
+        <w:rPr>
+          <w:rFonts w:ascii="Courier New" w:eastAsia="Times New Roman" w:hAnsi="Courier New" w:cs="Courier New"/>
+          <w:color w:val="6897BB"/>
+          <w:sz w:val="20"/>
+          <w:szCs w:val="20"/>
+          <w:lang w:val="en-RU" w:eastAsia="en-GB"/>
+        </w:rPr>
+        <w:t>1</w:t>
+      </w:r>
+      <w:r>
+        <w:rPr>
+          <w:rFonts w:ascii="Courier New" w:eastAsia="Times New Roman" w:hAnsi="Courier New" w:cs="Courier New"/>
+          <w:color w:val="A9B7C6"/>
+          <w:sz w:val="20"/>
+          <w:szCs w:val="20"/>
+          <w:lang w:val="en-RU" w:eastAsia="en-GB"/>
+        </w:rPr>
+        <w:t>][</w:t>
+      </w:r>
+      <w:r>
+        <w:rPr>
+          <w:rFonts w:ascii="Courier New" w:eastAsia="Times New Roman" w:hAnsi="Courier New" w:cs="Courier New"/>
+          <w:color w:val="6897BB"/>
+          <w:sz w:val="20"/>
+          <w:szCs w:val="20"/>
+          <w:lang w:val="en-RU" w:eastAsia="en-GB"/>
+        </w:rPr>
+        <w:t>1</w:t>
+      </w:r>
+      <w:r>
+        <w:rPr>
+          <w:rFonts w:ascii="Courier New" w:eastAsia="Times New Roman" w:hAnsi="Courier New" w:cs="Courier New"/>
+          <w:color w:val="A9B7C6"/>
+          <w:sz w:val="20"/>
+          <w:szCs w:val="20"/>
+          <w:lang w:val="en-RU" w:eastAsia="en-GB"/>
+        </w:rPr>
+        <w:t>] = -</w:t>
+      </w:r>
+      <w:r>
+        <w:rPr>
+          <w:rFonts w:ascii="Courier New" w:eastAsia="Times New Roman" w:hAnsi="Courier New" w:cs="Courier New"/>
+          <w:color w:val="6897BB"/>
+          <w:sz w:val="20"/>
+          <w:szCs w:val="20"/>
+          <w:lang w:val="en-RU" w:eastAsia="en-GB"/>
+        </w:rPr>
+        <w:t xml:space="preserve">2 </w:t>
+      </w:r>
+      <w:r>
+        <w:rPr>
+          <w:rFonts w:ascii="Courier New" w:eastAsia="Times New Roman" w:hAnsi="Courier New" w:cs="Courier New"/>
+          <w:color w:val="A9B7C6"/>
+          <w:sz w:val="20"/>
+          <w:szCs w:val="20"/>
+          <w:lang w:val="en-RU" w:eastAsia="en-GB"/>
+        </w:rPr>
+        <w:t>* startY</w:t>
+      </w:r>
+      <w:r>
+        <w:rPr>
+          <w:rFonts w:ascii="Courier New" w:eastAsia="Times New Roman" w:hAnsi="Courier New" w:cs="Courier New"/>
+          <w:color w:val="A9B7C6"/>
+          <w:sz w:val="20"/>
+          <w:szCs w:val="20"/>
+          <w:lang w:val="en-RU" w:eastAsia="en-GB"/>
+        </w:rPr>
+        <w:br/>
+        <w:t xml:space="preserve">   matrix[</w:t>
+      </w:r>
+      <w:r>
+        <w:rPr>
+          <w:rFonts w:ascii="Courier New" w:eastAsia="Times New Roman" w:hAnsi="Courier New" w:cs="Courier New"/>
+          <w:color w:val="6897BB"/>
+          <w:sz w:val="20"/>
+          <w:szCs w:val="20"/>
+          <w:lang w:val="en-RU" w:eastAsia="en-GB"/>
+        </w:rPr>
+        <w:t>1</w:t>
+      </w:r>
+      <w:r>
+        <w:rPr>
+          <w:rFonts w:ascii="Courier New" w:eastAsia="Times New Roman" w:hAnsi="Courier New" w:cs="Courier New"/>
+          <w:color w:val="A9B7C6"/>
+          <w:sz w:val="20"/>
+          <w:szCs w:val="20"/>
+          <w:lang w:val="en-RU" w:eastAsia="en-GB"/>
+        </w:rPr>
+        <w:t>][</w:t>
+      </w:r>
+      <w:r>
+        <w:rPr>
+          <w:rFonts w:ascii="Courier New" w:eastAsia="Times New Roman" w:hAnsi="Courier New" w:cs="Courier New"/>
+          <w:color w:val="6897BB"/>
+          <w:sz w:val="20"/>
+          <w:szCs w:val="20"/>
+          <w:lang w:val="en-RU" w:eastAsia="en-GB"/>
+        </w:rPr>
+        <w:t>2</w:t>
+      </w:r>
+      <w:r>
+        <w:rPr>
+          <w:rFonts w:ascii="Courier New" w:eastAsia="Times New Roman" w:hAnsi="Courier New" w:cs="Courier New"/>
+          <w:color w:val="A9B7C6"/>
+          <w:sz w:val="20"/>
+          <w:szCs w:val="20"/>
+          <w:lang w:val="en-RU" w:eastAsia="en-GB"/>
+        </w:rPr>
+        <w:t>] = -</w:t>
+      </w:r>
+      <w:r>
+        <w:rPr>
+          <w:rFonts w:ascii="Courier New" w:eastAsia="Times New Roman" w:hAnsi="Courier New" w:cs="Courier New"/>
+          <w:color w:val="6897BB"/>
+          <w:sz w:val="20"/>
+          <w:szCs w:val="20"/>
+          <w:lang w:val="en-RU" w:eastAsia="en-GB"/>
+        </w:rPr>
+        <w:t xml:space="preserve">3 </w:t>
+      </w:r>
+      <w:r>
+        <w:rPr>
+          <w:rFonts w:ascii="Courier New" w:eastAsia="Times New Roman" w:hAnsi="Courier New" w:cs="Courier New"/>
+          <w:color w:val="A9B7C6"/>
+          <w:sz w:val="20"/>
+          <w:szCs w:val="20"/>
+          <w:lang w:val="en-RU" w:eastAsia="en-GB"/>
+        </w:rPr>
+        <w:t xml:space="preserve">+ startY*startY - </w:t>
+      </w:r>
+      <w:r>
+        <w:rPr>
+          <w:rFonts w:ascii="Courier New" w:eastAsia="Times New Roman" w:hAnsi="Courier New" w:cs="Courier New"/>
+          <w:color w:val="6897BB"/>
+          <w:sz w:val="20"/>
+          <w:szCs w:val="20"/>
+          <w:lang w:val="en-RU" w:eastAsia="en-GB"/>
+        </w:rPr>
+        <w:t>3</w:t>
+      </w:r>
+      <w:r>
+        <w:rPr>
+          <w:rFonts w:ascii="Courier New" w:eastAsia="Times New Roman" w:hAnsi="Courier New" w:cs="Courier New"/>
+          <w:color w:val="A9B7C6"/>
+          <w:sz w:val="20"/>
+          <w:szCs w:val="20"/>
+          <w:lang w:val="en-RU" w:eastAsia="en-GB"/>
+        </w:rPr>
+        <w:t>*startX</w:t>
+      </w:r>
+      <w:r>
+        <w:rPr>
+          <w:rFonts w:ascii="Courier New" w:eastAsia="Times New Roman" w:hAnsi="Courier New" w:cs="Courier New"/>
+          <w:color w:val="A9B7C6"/>
+          <w:sz w:val="20"/>
+          <w:szCs w:val="20"/>
+          <w:lang w:val="en-RU" w:eastAsia="en-GB"/>
+        </w:rPr>
+        <w:br/>
+        <w:t xml:space="preserve">   </w:t>
+      </w:r>
+      <w:r>
+        <w:rPr>
+          <w:rFonts w:ascii="Courier New" w:eastAsia="Times New Roman" w:hAnsi="Courier New" w:cs="Courier New"/>
+          <w:color w:val="AFBF7E"/>
+          <w:sz w:val="20"/>
+          <w:szCs w:val="20"/>
+          <w:lang w:val="en-RU" w:eastAsia="en-GB"/>
+        </w:rPr>
+        <w:t>lab1</w:t>
+      </w:r>
+      <w:r>
+        <w:rPr>
+          <w:rFonts w:ascii="Courier New" w:eastAsia="Times New Roman" w:hAnsi="Courier New" w:cs="Courier New"/>
+          <w:color w:val="A9B7C6"/>
+          <w:sz w:val="20"/>
+          <w:szCs w:val="20"/>
+          <w:lang w:val="en-RU" w:eastAsia="en-GB"/>
+        </w:rPr>
+        <w:t>.Precision = precision</w:t>
+      </w:r>
+      <w:r>
+        <w:rPr>
+          <w:rFonts w:ascii="Courier New" w:eastAsia="Times New Roman" w:hAnsi="Courier New" w:cs="Courier New"/>
+          <w:color w:val="A9B7C6"/>
+          <w:sz w:val="20"/>
+          <w:szCs w:val="20"/>
+          <w:lang w:val="en-RU" w:eastAsia="en-GB"/>
+        </w:rPr>
+        <w:br/>
+        <w:t xml:space="preserve">   </w:t>
+      </w:r>
+      <w:r>
+        <w:rPr>
+          <w:rFonts w:ascii="Courier New" w:eastAsia="Times New Roman" w:hAnsi="Courier New" w:cs="Courier New"/>
+          <w:color w:val="AFBF7E"/>
+          <w:sz w:val="20"/>
+          <w:szCs w:val="20"/>
+          <w:lang w:val="en-RU" w:eastAsia="en-GB"/>
+        </w:rPr>
+        <w:t>lab1</w:t>
+      </w:r>
+      <w:r>
+        <w:rPr>
+          <w:rFonts w:ascii="Courier New" w:eastAsia="Times New Roman" w:hAnsi="Courier New" w:cs="Courier New"/>
+          <w:color w:val="A9B7C6"/>
+          <w:sz w:val="20"/>
+          <w:szCs w:val="20"/>
+          <w:lang w:val="en-RU" w:eastAsia="en-GB"/>
+        </w:rPr>
+        <w:t>.</w:t>
+      </w:r>
+      <w:r>
+        <w:rPr>
+          <w:rFonts w:ascii="Courier New" w:eastAsia="Times New Roman" w:hAnsi="Courier New" w:cs="Courier New"/>
+          <w:color w:val="B09D79"/>
+          <w:sz w:val="20"/>
+          <w:szCs w:val="20"/>
+          <w:lang w:val="en-RU" w:eastAsia="en-GB"/>
+        </w:rPr>
+        <w:t>PrepareMatrixForCalculation</w:t>
+      </w:r>
+      <w:r>
+        <w:rPr>
+          <w:rFonts w:ascii="Courier New" w:eastAsia="Times New Roman" w:hAnsi="Courier New" w:cs="Courier New"/>
+          <w:color w:val="A9B7C6"/>
+          <w:sz w:val="20"/>
+          <w:szCs w:val="20"/>
+          <w:lang w:val="en-RU" w:eastAsia="en-GB"/>
+        </w:rPr>
+        <w:t>(matrix)</w:t>
+      </w:r>
+      <w:r>
+        <w:rPr>
+          <w:rFonts w:ascii="Courier New" w:eastAsia="Times New Roman" w:hAnsi="Courier New" w:cs="Courier New"/>
+          <w:color w:val="A9B7C6"/>
+          <w:sz w:val="20"/>
+          <w:szCs w:val="20"/>
+          <w:lang w:val="en-RU" w:eastAsia="en-GB"/>
+        </w:rPr>
+        <w:br/>
+        <w:t xml:space="preserve">   </w:t>
+      </w:r>
+      <w:r>
+        <w:rPr>
+          <w:rFonts w:ascii="Courier New" w:eastAsia="Times New Roman" w:hAnsi="Courier New" w:cs="Courier New"/>
+          <w:color w:val="AFBF7E"/>
+          <w:sz w:val="20"/>
+          <w:szCs w:val="20"/>
+          <w:lang w:val="en-RU" w:eastAsia="en-GB"/>
+        </w:rPr>
+        <w:t>lab1</w:t>
+      </w:r>
+      <w:r>
+        <w:rPr>
+          <w:rFonts w:ascii="Courier New" w:eastAsia="Times New Roman" w:hAnsi="Courier New" w:cs="Courier New"/>
+          <w:color w:val="A9B7C6"/>
+          <w:sz w:val="20"/>
+          <w:szCs w:val="20"/>
+          <w:lang w:val="en-RU" w:eastAsia="en-GB"/>
+        </w:rPr>
+        <w:t>.</w:t>
+      </w:r>
+      <w:r>
+        <w:rPr>
+          <w:rFonts w:ascii="Courier New" w:eastAsia="Times New Roman" w:hAnsi="Courier New" w:cs="Courier New"/>
+          <w:color w:val="B09D79"/>
+          <w:sz w:val="20"/>
+          <w:szCs w:val="20"/>
+          <w:lang w:val="en-RU" w:eastAsia="en-GB"/>
+        </w:rPr>
+        <w:t>SetResultMatrices</w:t>
+      </w:r>
+      <w:r>
+        <w:rPr>
+          <w:rFonts w:ascii="Courier New" w:eastAsia="Times New Roman" w:hAnsi="Courier New" w:cs="Courier New"/>
+          <w:color w:val="A9B7C6"/>
+          <w:sz w:val="20"/>
+          <w:szCs w:val="20"/>
+          <w:lang w:val="en-RU" w:eastAsia="en-GB"/>
+        </w:rPr>
+        <w:t>()</w:t>
+      </w:r>
+      <w:r>
+        <w:rPr>
+          <w:rFonts w:ascii="Courier New" w:eastAsia="Times New Roman" w:hAnsi="Courier New" w:cs="Courier New"/>
+          <w:color w:val="A9B7C6"/>
+          <w:sz w:val="20"/>
+          <w:szCs w:val="20"/>
+          <w:lang w:val="en-RU" w:eastAsia="en-GB"/>
+        </w:rPr>
+        <w:br/>
+        <w:t xml:space="preserve">   </w:t>
+      </w:r>
+      <w:r>
+        <w:rPr>
+          <w:rFonts w:ascii="Courier New" w:eastAsia="Times New Roman" w:hAnsi="Courier New" w:cs="Courier New"/>
+          <w:color w:val="AFBF7E"/>
+          <w:sz w:val="20"/>
+          <w:szCs w:val="20"/>
+          <w:lang w:val="en-RU" w:eastAsia="en-GB"/>
+        </w:rPr>
+        <w:t>lab1</w:t>
+      </w:r>
+      <w:r>
+        <w:rPr>
+          <w:rFonts w:ascii="Courier New" w:eastAsia="Times New Roman" w:hAnsi="Courier New" w:cs="Courier New"/>
+          <w:color w:val="A9B7C6"/>
+          <w:sz w:val="20"/>
+          <w:szCs w:val="20"/>
+          <w:lang w:val="en-RU" w:eastAsia="en-GB"/>
+        </w:rPr>
+        <w:t>.</w:t>
+      </w:r>
+      <w:r>
+        <w:rPr>
+          <w:rFonts w:ascii="Courier New" w:eastAsia="Times New Roman" w:hAnsi="Courier New" w:cs="Courier New"/>
+          <w:color w:val="B09D79"/>
+          <w:sz w:val="20"/>
+          <w:szCs w:val="20"/>
+          <w:lang w:val="en-RU" w:eastAsia="en-GB"/>
+        </w:rPr>
+        <w:t>EntryPoint</w:t>
+      </w:r>
+      <w:r>
+        <w:rPr>
+          <w:rFonts w:ascii="Courier New" w:eastAsia="Times New Roman" w:hAnsi="Courier New" w:cs="Courier New"/>
+          <w:color w:val="A9B7C6"/>
+          <w:sz w:val="20"/>
+          <w:szCs w:val="20"/>
+          <w:lang w:val="en-RU" w:eastAsia="en-GB"/>
+        </w:rPr>
+        <w:t>()</w:t>
+      </w:r>
+      <w:r>
+        <w:rPr>
+          <w:rFonts w:ascii="Courier New" w:eastAsia="Times New Roman" w:hAnsi="Courier New" w:cs="Courier New"/>
+          <w:color w:val="A9B7C6"/>
+          <w:sz w:val="20"/>
+          <w:szCs w:val="20"/>
+          <w:lang w:val="en-RU" w:eastAsia="en-GB"/>
+        </w:rPr>
+        <w:br/>
+        <w:t xml:space="preserve">   deltaX = </w:t>
+      </w:r>
+      <w:r>
+        <w:rPr>
+          <w:rFonts w:ascii="Courier New" w:eastAsia="Times New Roman" w:hAnsi="Courier New" w:cs="Courier New"/>
+          <w:color w:val="AFBF7E"/>
+          <w:sz w:val="20"/>
+          <w:szCs w:val="20"/>
+          <w:lang w:val="en-RU" w:eastAsia="en-GB"/>
+        </w:rPr>
+        <w:t>lab1</w:t>
+      </w:r>
+      <w:r>
+        <w:rPr>
+          <w:rFonts w:ascii="Courier New" w:eastAsia="Times New Roman" w:hAnsi="Courier New" w:cs="Courier New"/>
+          <w:color w:val="A9B7C6"/>
+          <w:sz w:val="20"/>
+          <w:szCs w:val="20"/>
+          <w:lang w:val="en-RU" w:eastAsia="en-GB"/>
+        </w:rPr>
+        <w:t>.MatrixX2[</w:t>
+      </w:r>
+      <w:r>
+        <w:rPr>
+          <w:rFonts w:ascii="Courier New" w:eastAsia="Times New Roman" w:hAnsi="Courier New" w:cs="Courier New"/>
+          <w:color w:val="6897BB"/>
+          <w:sz w:val="20"/>
+          <w:szCs w:val="20"/>
+          <w:lang w:val="en-RU" w:eastAsia="en-GB"/>
+        </w:rPr>
+        <w:t>0</w:t>
+      </w:r>
+      <w:r>
+        <w:rPr>
+          <w:rFonts w:ascii="Courier New" w:eastAsia="Times New Roman" w:hAnsi="Courier New" w:cs="Courier New"/>
+          <w:color w:val="A9B7C6"/>
+          <w:sz w:val="20"/>
+          <w:szCs w:val="20"/>
+          <w:lang w:val="en-RU" w:eastAsia="en-GB"/>
+        </w:rPr>
+        <w:t>][</w:t>
+      </w:r>
+      <w:r>
+        <w:rPr>
+          <w:rFonts w:ascii="Courier New" w:eastAsia="Times New Roman" w:hAnsi="Courier New" w:cs="Courier New"/>
+          <w:color w:val="6897BB"/>
+          <w:sz w:val="20"/>
+          <w:szCs w:val="20"/>
+          <w:lang w:val="en-RU" w:eastAsia="en-GB"/>
+        </w:rPr>
+        <w:t>0</w:t>
+      </w:r>
+      <w:r>
+        <w:rPr>
+          <w:rFonts w:ascii="Courier New" w:eastAsia="Times New Roman" w:hAnsi="Courier New" w:cs="Courier New"/>
+          <w:color w:val="A9B7C6"/>
+          <w:sz w:val="20"/>
+          <w:szCs w:val="20"/>
+          <w:lang w:val="en-RU" w:eastAsia="en-GB"/>
+        </w:rPr>
+        <w:t>]</w:t>
+      </w:r>
+      <w:r>
+        <w:rPr>
+          <w:rFonts w:ascii="Courier New" w:eastAsia="Times New Roman" w:hAnsi="Courier New" w:cs="Courier New"/>
+          <w:color w:val="A9B7C6"/>
+          <w:sz w:val="20"/>
+          <w:szCs w:val="20"/>
+          <w:lang w:val="en-RU" w:eastAsia="en-GB"/>
+        </w:rPr>
+        <w:br/>
+        <w:t xml:space="preserve">   deltaY = </w:t>
+      </w:r>
+      <w:r>
+        <w:rPr>
+          <w:rFonts w:ascii="Courier New" w:eastAsia="Times New Roman" w:hAnsi="Courier New" w:cs="Courier New"/>
+          <w:color w:val="AFBF7E"/>
+          <w:sz w:val="20"/>
+          <w:szCs w:val="20"/>
+          <w:lang w:val="en-RU" w:eastAsia="en-GB"/>
+        </w:rPr>
+        <w:t>lab1</w:t>
+      </w:r>
+      <w:r>
+        <w:rPr>
+          <w:rFonts w:ascii="Courier New" w:eastAsia="Times New Roman" w:hAnsi="Courier New" w:cs="Courier New"/>
+          <w:color w:val="A9B7C6"/>
+          <w:sz w:val="20"/>
+          <w:szCs w:val="20"/>
+          <w:lang w:val="en-RU" w:eastAsia="en-GB"/>
+        </w:rPr>
+        <w:t>.MatrixX2[</w:t>
+      </w:r>
+      <w:r>
+        <w:rPr>
+          <w:rFonts w:ascii="Courier New" w:eastAsia="Times New Roman" w:hAnsi="Courier New" w:cs="Courier New"/>
+          <w:color w:val="6897BB"/>
+          <w:sz w:val="20"/>
+          <w:szCs w:val="20"/>
+          <w:lang w:val="en-RU" w:eastAsia="en-GB"/>
+        </w:rPr>
+        <w:t>1</w:t>
+      </w:r>
+      <w:r>
+        <w:rPr>
+          <w:rFonts w:ascii="Courier New" w:eastAsia="Times New Roman" w:hAnsi="Courier New" w:cs="Courier New"/>
+          <w:color w:val="A9B7C6"/>
+          <w:sz w:val="20"/>
+          <w:szCs w:val="20"/>
+          <w:lang w:val="en-RU" w:eastAsia="en-GB"/>
+        </w:rPr>
+        <w:t>][</w:t>
+      </w:r>
+      <w:r>
+        <w:rPr>
+          <w:rFonts w:ascii="Courier New" w:eastAsia="Times New Roman" w:hAnsi="Courier New" w:cs="Courier New"/>
+          <w:color w:val="6897BB"/>
+          <w:sz w:val="20"/>
+          <w:szCs w:val="20"/>
+          <w:lang w:val="en-RU" w:eastAsia="en-GB"/>
+        </w:rPr>
+        <w:t>0</w:t>
+      </w:r>
+      <w:r>
+        <w:rPr>
+          <w:rFonts w:ascii="Courier New" w:eastAsia="Times New Roman" w:hAnsi="Courier New" w:cs="Courier New"/>
+          <w:color w:val="A9B7C6"/>
+          <w:sz w:val="20"/>
+          <w:szCs w:val="20"/>
+          <w:lang w:val="en-RU" w:eastAsia="en-GB"/>
+        </w:rPr>
+        <w:t>]</w:t>
+      </w:r>
+      <w:r>
+        <w:rPr>
+          <w:rFonts w:ascii="Courier New" w:eastAsia="Times New Roman" w:hAnsi="Courier New" w:cs="Courier New"/>
+          <w:color w:val="A9B7C6"/>
+          <w:sz w:val="20"/>
+          <w:szCs w:val="20"/>
+          <w:lang w:val="en-RU" w:eastAsia="en-GB"/>
+        </w:rPr>
+        <w:br/>
+      </w:r>
+      <w:r>
+        <w:rPr>
+          <w:rFonts w:ascii="Courier New" w:eastAsia="Times New Roman" w:hAnsi="Courier New" w:cs="Courier New"/>
+          <w:color w:val="A9B7C6"/>
+          <w:sz w:val="20"/>
+          <w:szCs w:val="20"/>
+          <w:lang w:val="en-RU" w:eastAsia="en-GB"/>
+        </w:rPr>
+        <w:br/>
+        <w:t xml:space="preserve">   secondX = startX + deltaX</w:t>
+      </w:r>
+      <w:r>
+        <w:rPr>
+          <w:rFonts w:ascii="Courier New" w:eastAsia="Times New Roman" w:hAnsi="Courier New" w:cs="Courier New"/>
+          <w:color w:val="A9B7C6"/>
+          <w:sz w:val="20"/>
+          <w:szCs w:val="20"/>
+          <w:lang w:val="en-RU" w:eastAsia="en-GB"/>
+        </w:rPr>
+        <w:br/>
+        <w:t xml:space="preserve">   secondY = startY + deltaY</w:t>
+      </w:r>
+      <w:r>
+        <w:rPr>
+          <w:rFonts w:ascii="Courier New" w:eastAsia="Times New Roman" w:hAnsi="Courier New" w:cs="Courier New"/>
+          <w:color w:val="A9B7C6"/>
+          <w:sz w:val="20"/>
+          <w:szCs w:val="20"/>
+          <w:lang w:val="en-RU" w:eastAsia="en-GB"/>
+        </w:rPr>
+        <w:br/>
+        <w:t xml:space="preserve">   </w:t>
+      </w:r>
+      <w:r>
+        <w:rPr>
+          <w:rFonts w:ascii="Courier New" w:eastAsia="Times New Roman" w:hAnsi="Courier New" w:cs="Courier New"/>
+          <w:color w:val="CC7832"/>
+          <w:sz w:val="20"/>
+          <w:szCs w:val="20"/>
+          <w:lang w:val="en-RU" w:eastAsia="en-GB"/>
+        </w:rPr>
+        <w:t xml:space="preserve">if </w:t>
+      </w:r>
+      <w:r>
+        <w:rPr>
+          <w:rFonts w:ascii="Courier New" w:eastAsia="Times New Roman" w:hAnsi="Courier New" w:cs="Courier New"/>
+          <w:color w:val="B09D79"/>
+          <w:sz w:val="20"/>
+          <w:szCs w:val="20"/>
+          <w:lang w:val="en-RU" w:eastAsia="en-GB"/>
+        </w:rPr>
+        <w:t>check</w:t>
+      </w:r>
+      <w:r>
+        <w:rPr>
+          <w:rFonts w:ascii="Courier New" w:eastAsia="Times New Roman" w:hAnsi="Courier New" w:cs="Courier New"/>
+          <w:color w:val="A9B7C6"/>
+          <w:sz w:val="20"/>
+          <w:szCs w:val="20"/>
+          <w:lang w:val="en-RU" w:eastAsia="en-GB"/>
+        </w:rPr>
+        <w:t xml:space="preserve">() || counter &gt; </w:t>
+      </w:r>
+      <w:r>
+        <w:rPr>
+          <w:rFonts w:ascii="Courier New" w:eastAsia="Times New Roman" w:hAnsi="Courier New" w:cs="Courier New"/>
+          <w:color w:val="6897BB"/>
+          <w:sz w:val="20"/>
+          <w:szCs w:val="20"/>
+          <w:lang w:val="en-RU" w:eastAsia="en-GB"/>
+        </w:rPr>
+        <w:t xml:space="preserve">20 </w:t>
+      </w:r>
+      <w:r>
+        <w:rPr>
+          <w:rFonts w:ascii="Courier New" w:eastAsia="Times New Roman" w:hAnsi="Courier New" w:cs="Courier New"/>
+          <w:color w:val="A9B7C6"/>
+          <w:sz w:val="20"/>
+          <w:szCs w:val="20"/>
+          <w:lang w:val="en-RU" w:eastAsia="en-GB"/>
+        </w:rPr>
+        <w:t>{</w:t>
+      </w:r>
+      <w:r>
+        <w:rPr>
+          <w:rFonts w:ascii="Courier New" w:eastAsia="Times New Roman" w:hAnsi="Courier New" w:cs="Courier New"/>
+          <w:color w:val="A9B7C6"/>
+          <w:sz w:val="20"/>
+          <w:szCs w:val="20"/>
+          <w:lang w:val="en-RU" w:eastAsia="en-GB"/>
+        </w:rPr>
+        <w:br/>
+        <w:t xml:space="preserve">      </w:t>
+      </w:r>
+      <w:r>
+        <w:rPr>
+          <w:rFonts w:ascii="Courier New" w:eastAsia="Times New Roman" w:hAnsi="Courier New" w:cs="Courier New"/>
+          <w:color w:val="CC7832"/>
+          <w:sz w:val="20"/>
+          <w:szCs w:val="20"/>
+          <w:lang w:val="en-RU" w:eastAsia="en-GB"/>
+        </w:rPr>
+        <w:t>break</w:t>
+      </w:r>
+      <w:r>
+        <w:rPr>
+          <w:rFonts w:ascii="Courier New" w:eastAsia="Times New Roman" w:hAnsi="Courier New" w:cs="Courier New"/>
+          <w:color w:val="CC7832"/>
+          <w:sz w:val="20"/>
+          <w:szCs w:val="20"/>
+          <w:lang w:val="en-RU" w:eastAsia="en-GB"/>
+        </w:rPr>
+        <w:br/>
+        <w:t xml:space="preserve">   </w:t>
+      </w:r>
+      <w:r>
+        <w:rPr>
+          <w:rFonts w:ascii="Courier New" w:eastAsia="Times New Roman" w:hAnsi="Courier New" w:cs="Courier New"/>
+          <w:color w:val="A9B7C6"/>
+          <w:sz w:val="20"/>
+          <w:szCs w:val="20"/>
+          <w:lang w:val="en-RU" w:eastAsia="en-GB"/>
+        </w:rPr>
+        <w:t>}</w:t>
+      </w:r>
+      <w:r>
+        <w:rPr>
+          <w:rFonts w:ascii="Courier New" w:eastAsia="Times New Roman" w:hAnsi="Courier New" w:cs="Courier New"/>
+          <w:color w:val="A9B7C6"/>
+          <w:sz w:val="20"/>
+          <w:szCs w:val="20"/>
+          <w:lang w:val="en-RU" w:eastAsia="en-GB"/>
+        </w:rPr>
+        <w:br/>
+      </w:r>
+      <w:r>
+        <w:rPr>
+          <w:rFonts w:ascii="Courier New" w:eastAsia="Times New Roman" w:hAnsi="Courier New" w:cs="Courier New"/>
+          <w:color w:val="A9B7C6"/>
+          <w:sz w:val="20"/>
+          <w:szCs w:val="20"/>
+          <w:lang w:val="en-RU" w:eastAsia="en-GB"/>
+        </w:rPr>
+        <w:br/>
+        <w:t xml:space="preserve">   startX = secondX</w:t>
+      </w:r>
+      <w:r>
+        <w:rPr>
+          <w:rFonts w:ascii="Courier New" w:eastAsia="Times New Roman" w:hAnsi="Courier New" w:cs="Courier New"/>
+          <w:color w:val="A9B7C6"/>
+          <w:sz w:val="20"/>
+          <w:szCs w:val="20"/>
+          <w:lang w:val="en-RU" w:eastAsia="en-GB"/>
+        </w:rPr>
+        <w:br/>
+        <w:t xml:space="preserve">   startY = secondY</w:t>
+      </w:r>
+      <w:r>
+        <w:rPr>
+          <w:rFonts w:ascii="Courier New" w:eastAsia="Times New Roman" w:hAnsi="Courier New" w:cs="Courier New"/>
+          <w:color w:val="A9B7C6"/>
+          <w:sz w:val="20"/>
+          <w:szCs w:val="20"/>
+          <w:lang w:val="en-RU" w:eastAsia="en-GB"/>
+        </w:rPr>
+        <w:br/>
+        <w:t>}</w:t>
+      </w:r>
+    </w:p>
+    <w:p>
+      <w:pPr>
+        <w:pStyle w:val="Title"/>
+        <w:ind w:firstLine="0"/>
+        <w:rPr>
+          <w:rFonts w:ascii="Times New Roman" w:hAnsi="Times New Roman" w:cs="Times New Roman"/>
+          <w:color w:val="4472C4" w:themeColor="accent1"/>
+        </w:rPr>
+      </w:pPr>
+      <w:r>
+        <w:rPr>
+          <w:rFonts w:ascii="Times New Roman" w:hAnsi="Times New Roman" w:cs="Times New Roman"/>
+          <w:color w:val="4472C4" w:themeColor="accent1"/>
+          <w:lang w:val="en-US"/>
+        </w:rPr>
+        <w:br/>
+      </w:r>
+      <w:r>
+        <w:rPr>
+          <w:rFonts w:ascii="Times New Roman" w:hAnsi="Times New Roman" w:cs="Times New Roman"/>
+          <w:color w:val="4472C4" w:themeColor="accent1"/>
+        </w:rPr>
+        <w:t>Примеры работы программы:</w:t>
+      </w:r>
+    </w:p>
+    <w:p>
+      <w:r>
+        <w:tab/>
+        <w:t xml:space="preserve">       </w:t>
+      </w:r>
+    </w:p>
+    <w:p>
+      <w:r>
+        <w:rPr>
+          <w:noProof/>
+        </w:rPr>
+        <w:drawing>
+          <wp:inline distT="0" distB="0" distL="0" distR="0" wp14:anchorId="4D975207" wp14:editId="4132AEBC">
+            <wp:extent cx="2171700" cy="1663700"/>
+            <wp:effectExtent l="0" t="0" r="0" b="0"/>
+            <wp:docPr id="5" name="Picture 5" descr="Text&#10;&#10;Description automatically generated"/>
+            <wp:cNvGraphicFramePr>
+              <a:graphicFrameLocks xmlns:a="http://schemas.openxmlformats.org/drawingml/2006/main" noChangeAspect="1"/>
+            </wp:cNvGraphicFramePr>
+            <a:graphic xmlns:a="http://schemas.openxmlformats.org/drawingml/2006/main">
+              <a:graphicData uri="http://schemas.openxmlformats.org/drawingml/2006/picture">
+                <pic:pic xmlns:pic="http://schemas.openxmlformats.org/drawingml/2006/picture">
+                  <pic:nvPicPr>
+                    <pic:cNvPr id="5" name="Picture 5" descr="Text&#10;&#10;Description automatically generated"/>
+                    <pic:cNvPicPr/>
+                  </pic:nvPicPr>
+                  <pic:blipFill>
+                    <a:blip r:embed="rId13">
+                      <a:extLst>
+                        <a:ext uri="{28A0092B-C50C-407E-A947-70E740481C1C}">
+                          <a14:useLocalDpi xmlns:a14="http://schemas.microsoft.com/office/drawing/2010/main" val="0"/>
+                        </a:ext>
+                      </a:extLst>
+                    </a:blip>
+                    <a:stretch>
+                      <a:fillRect/>
+                    </a:stretch>
+                  </pic:blipFill>
+                  <pic:spPr>
+                    <a:xfrm>
+                      <a:off x="0" y="0"/>
+                      <a:ext cx="2171700" cy="1663700"/>
+                    </a:xfrm>
+                    <a:prstGeom prst="rect">
+                      <a:avLst/>
+                    </a:prstGeom>
+                  </pic:spPr>
+                </pic:pic>
+              </a:graphicData>
+            </a:graphic>
+          </wp:inline>
+        </w:drawing>
+      </w:r>
+      <w:r>
+        <w:rPr>
+          <w:noProof/>
+        </w:rPr>
+        <w:drawing>
+          <wp:inline distT="0" distB="0" distL="0" distR="0" wp14:anchorId="70F7C349" wp14:editId="1289A2B0">
+            <wp:extent cx="1666875" cy="1666875"/>
+            <wp:effectExtent l="0" t="0" r="0" b="0"/>
+            <wp:docPr id="4" name="Picture 4" descr="Diagram&#10;&#10;Description automatically generated"/>
+            <wp:cNvGraphicFramePr>
+              <a:graphicFrameLocks xmlns:a="http://schemas.openxmlformats.org/drawingml/2006/main" noChangeAspect="1"/>
+            </wp:cNvGraphicFramePr>
+            <a:graphic xmlns:a="http://schemas.openxmlformats.org/drawingml/2006/main">
+              <a:graphicData uri="http://schemas.openxmlformats.org/drawingml/2006/picture">
+                <pic:pic xmlns:pic="http://schemas.openxmlformats.org/drawingml/2006/picture">
+                  <pic:nvPicPr>
+                    <pic:cNvPr id="4" name="Picture 4" descr="Diagram&#10;&#10;Description automatically generated"/>
+                    <pic:cNvPicPr/>
+                  </pic:nvPicPr>
+                  <pic:blipFill>
+                    <a:blip r:embed="rId14" cstate="print">
+                      <a:extLst>
+                        <a:ext uri="{28A0092B-C50C-407E-A947-70E740481C1C}">
+                          <a14:useLocalDpi xmlns:a14="http://schemas.microsoft.com/office/drawing/2010/main" val="0"/>
+                        </a:ext>
+                      </a:extLst>
+                    </a:blip>
+                    <a:stretch>
+                      <a:fillRect/>
+                    </a:stretch>
+                  </pic:blipFill>
+                  <pic:spPr>
+                    <a:xfrm>
+                      <a:off x="0" y="0"/>
+                      <a:ext cx="1666875" cy="1666875"/>
+                    </a:xfrm>
+                    <a:prstGeom prst="rect">
+                      <a:avLst/>
+                    </a:prstGeom>
+                  </pic:spPr>
+                </pic:pic>
+              </a:graphicData>
+            </a:graphic>
+          </wp:inline>
+        </w:drawing>
+      </w:r>
+    </w:p>
+    <w:p/>
     <w:p>
       <w:pPr>
         <w:pStyle w:val="Title"/>
@@ -5043,12 +6791,17 @@
         <w:jc w:val="left"/>
         <w:rPr>
           <w:rFonts w:cs="Times New Roman"/>
-          <w:lang w:val="en-US"/>
-        </w:rPr>
-      </w:pPr>
+        </w:rPr>
+      </w:pPr>
+      <w:r>
+        <w:rPr>
+          <w:rFonts w:cs="Times New Roman"/>
+        </w:rPr>
+        <w:t>Реализованы методы половинного деления и просто итерации для поиска корней нелинейного уравнения. А также реализован метод Ньютона для поиска корней системы нелинейным уравнений</w:t>
+      </w:r>
     </w:p>
     <w:sectPr>
-      <w:headerReference w:type="default" r:id="rId13"/>
+      <w:headerReference w:type="default" r:id="rId15"/>
       <w:pgSz w:w="11906" w:h="16838"/>
       <w:pgMar w:top="720" w:right="720" w:bottom="720" w:left="0" w:header="709" w:footer="709" w:gutter="0"/>
       <w:cols w:space="708"/>

</xml_diff>